<commit_message>
Inserindo documento de visão v1.1
</commit_message>
<xml_diff>
--- a/Visão.docx
+++ b/Visão.docx
@@ -1,6 +1,6 @@
 
 <file path=word/document.xml><?xml version="1.0" encoding="utf-8"?>
-<w:document xmlns:ve="http://schemas.openxmlformats.org/markup-compatibility/2006" xmlns:o="urn:schemas-microsoft-com:office:office" xmlns:r="http://schemas.openxmlformats.org/officeDocument/2006/relationships" xmlns:m="http://schemas.openxmlformats.org/officeDocument/2006/math" xmlns:v="urn:schemas-microsoft-com:vml" xmlns:wp="http://schemas.openxmlformats.org/drawingml/2006/wordprocessingDrawing" xmlns:w10="urn:schemas-microsoft-com:office:word" xmlns:w="http://schemas.openxmlformats.org/wordprocessingml/2006/main" xmlns:wne="http://schemas.microsoft.com/office/word/2006/wordml">
+<w:document xmlns:wpc="http://schemas.microsoft.com/office/word/2010/wordprocessingCanvas" xmlns:mc="http://schemas.openxmlformats.org/markup-compatibility/2006" xmlns:o="urn:schemas-microsoft-com:office:office" xmlns:r="http://schemas.openxmlformats.org/officeDocument/2006/relationships" xmlns:m="http://schemas.openxmlformats.org/officeDocument/2006/math" xmlns:v="urn:schemas-microsoft-com:vml" xmlns:wp14="http://schemas.microsoft.com/office/word/2010/wordprocessingDrawing" xmlns:wp="http://schemas.openxmlformats.org/drawingml/2006/wordprocessingDrawing" xmlns:w10="urn:schemas-microsoft-com:office:word" xmlns:w="http://schemas.openxmlformats.org/wordprocessingml/2006/main" xmlns:w14="http://schemas.microsoft.com/office/word/2010/wordml" xmlns:w15="http://schemas.microsoft.com/office/word/2012/wordml" xmlns:wpg="http://schemas.microsoft.com/office/word/2010/wordprocessingGroup" xmlns:wpi="http://schemas.microsoft.com/office/word/2010/wordprocessingInk" xmlns:wne="http://schemas.microsoft.com/office/word/2006/wordml" xmlns:wps="http://schemas.microsoft.com/office/word/2010/wordprocessingShape" mc:Ignorable="w14 w15 wp14">
   <w:body>
     <w:p>
       <w:pPr>
@@ -13,7 +13,13 @@
         <w:rPr>
           <w:lang w:val="pt-BR"/>
         </w:rPr>
-        <w:t xml:space="preserve">Odontológico </w:t>
+        <w:t>SisOdonto</w:t>
+      </w:r>
+      <w:r>
+        <w:rPr>
+          <w:lang w:val="pt-BR"/>
+        </w:rPr>
+        <w:t xml:space="preserve"> </w:t>
       </w:r>
       <w:r>
         <w:rPr>
@@ -30,14 +36,27 @@
           <w:lang w:val="pt-BR"/>
         </w:rPr>
       </w:pPr>
-      <w:fldSimple w:instr=" TITLE  \* MERGEFORMAT ">
-        <w:r>
-          <w:rPr>
-            <w:lang w:val="pt-BR"/>
-          </w:rPr>
-          <w:t>Visão</w:t>
-        </w:r>
-      </w:fldSimple>
+      <w:r>
+        <w:fldChar w:fldCharType="begin"/>
+      </w:r>
+      <w:r>
+        <w:instrText xml:space="preserve"> TITLE  \* MERGEFORMAT </w:instrText>
+      </w:r>
+      <w:r>
+        <w:fldChar w:fldCharType="separate"/>
+      </w:r>
+      <w:r>
+        <w:rPr>
+          <w:lang w:val="pt-BR"/>
+        </w:rPr>
+        <w:t>Visão</w:t>
+      </w:r>
+      <w:r>
+        <w:rPr>
+          <w:lang w:val="pt-BR"/>
+        </w:rPr>
+        <w:fldChar w:fldCharType="end"/>
+      </w:r>
     </w:p>
     <w:p>
       <w:pPr>
@@ -297,7 +316,7 @@
         <w:tblW w:w="0" w:type="auto"/>
         <w:tblInd w:w="828" w:type="dxa"/>
         <w:tblLayout w:type="fixed"/>
-        <w:tblLook w:val="0000"/>
+        <w:tblLook w:val="0000" w:firstRow="0" w:lastRow="0" w:firstColumn="0" w:lastColumn="0" w:noHBand="0" w:noVBand="0"/>
       </w:tblPr>
       <w:tblGrid>
         <w:gridCol w:w="2970"/>
@@ -381,7 +400,13 @@
               <w:rPr>
                 <w:lang w:val="pt-BR"/>
               </w:rPr>
-              <w:t>afeta</w:t>
+              <w:t>A</w:t>
+            </w:r>
+            <w:r>
+              <w:rPr>
+                <w:lang w:val="pt-BR"/>
+              </w:rPr>
+              <w:t>feta</w:t>
             </w:r>
           </w:p>
         </w:tc>
@@ -434,7 +459,13 @@
               <w:rPr>
                 <w:lang w:val="pt-BR"/>
               </w:rPr>
-              <w:t>cujo impacto é</w:t>
+              <w:t>C</w:t>
+            </w:r>
+            <w:r>
+              <w:rPr>
+                <w:lang w:val="pt-BR"/>
+              </w:rPr>
+              <w:t>ujo impacto é</w:t>
             </w:r>
           </w:p>
         </w:tc>
@@ -457,7 +488,13 @@
               <w:rPr>
                 <w:lang w:val="pt-BR"/>
               </w:rPr>
-              <w:t>excesso de papéis e dificuldade no acesso às informações</w:t>
+              <w:t>E</w:t>
+            </w:r>
+            <w:r>
+              <w:rPr>
+                <w:lang w:val="pt-BR"/>
+              </w:rPr>
+              <w:t>xcesso de papéis e dificuldade no acesso às informações</w:t>
             </w:r>
             <w:r>
               <w:rPr>
@@ -492,7 +529,13 @@
               <w:rPr>
                 <w:lang w:val="pt-BR"/>
               </w:rPr>
-              <w:t>Uma solução bem sucedida seria</w:t>
+              <w:t>Uma solução bem-sucedida</w:t>
+            </w:r>
+            <w:r>
+              <w:rPr>
+                <w:lang w:val="pt-BR"/>
+              </w:rPr>
+              <w:t xml:space="preserve"> seria</w:t>
             </w:r>
           </w:p>
         </w:tc>
@@ -515,7 +558,13 @@
               <w:rPr>
                 <w:lang w:val="pt-BR"/>
               </w:rPr>
-              <w:t xml:space="preserve">desenvolver um sistema </w:t>
+              <w:t>D</w:t>
+            </w:r>
+            <w:r>
+              <w:rPr>
+                <w:lang w:val="pt-BR"/>
+              </w:rPr>
+              <w:t xml:space="preserve">esenvolver um sistema </w:t>
             </w:r>
             <w:r>
               <w:rPr>
@@ -631,7 +680,7 @@
         <w:tblW w:w="0" w:type="auto"/>
         <w:tblInd w:w="828" w:type="dxa"/>
         <w:tblLayout w:type="fixed"/>
-        <w:tblLook w:val="0000"/>
+        <w:tblLook w:val="0000" w:firstRow="0" w:lastRow="0" w:firstColumn="0" w:lastColumn="0" w:noHBand="0" w:noVBand="0"/>
       </w:tblPr>
       <w:tblGrid>
         <w:gridCol w:w="2790"/>
@@ -738,7 +787,13 @@
               <w:rPr>
                 <w:lang w:val="pt-BR"/>
               </w:rPr>
-              <w:t>nec</w:t>
+              <w:t>N</w:t>
+            </w:r>
+            <w:r>
+              <w:rPr>
+                <w:lang w:val="pt-BR"/>
+              </w:rPr>
+              <w:t>ec</w:t>
             </w:r>
             <w:r>
               <w:rPr>
@@ -797,7 +852,13 @@
               <w:rPr>
                 <w:lang w:val="pt-BR"/>
               </w:rPr>
-              <w:t>é um</w:t>
+              <w:t>É</w:t>
+            </w:r>
+            <w:r>
+              <w:rPr>
+                <w:lang w:val="pt-BR"/>
+              </w:rPr>
+              <w:t xml:space="preserve"> um</w:t>
             </w:r>
             <w:r>
               <w:rPr>
@@ -880,7 +941,13 @@
               <w:rPr>
                 <w:lang w:val="pt-BR"/>
               </w:rPr>
-              <w:t xml:space="preserve">permitirá </w:t>
+              <w:t>P</w:t>
+            </w:r>
+            <w:r>
+              <w:rPr>
+                <w:lang w:val="pt-BR"/>
+              </w:rPr>
+              <w:t xml:space="preserve">ermitirá </w:t>
             </w:r>
             <w:r>
               <w:rPr>
@@ -939,7 +1006,13 @@
               <w:rPr>
                 <w:lang w:val="pt-BR"/>
               </w:rPr>
-              <w:t>haver a possibilidade de lançamento manual em</w:t>
+              <w:t>H</w:t>
+            </w:r>
+            <w:r>
+              <w:rPr>
+                <w:lang w:val="pt-BR"/>
+              </w:rPr>
+              <w:t>aver a possibilidade de lançamento manual em</w:t>
             </w:r>
             <w:r>
               <w:rPr>
@@ -1003,7 +1076,13 @@
               <w:rPr>
                 <w:lang w:val="pt-BR"/>
               </w:rPr>
-              <w:t>permite o</w:t>
+              <w:t>P</w:t>
+            </w:r>
+            <w:r>
+              <w:rPr>
+                <w:lang w:val="pt-BR"/>
+              </w:rPr>
+              <w:t>ermite o</w:t>
             </w:r>
             <w:r>
               <w:rPr>
@@ -1123,7 +1202,7 @@
     </w:p>
     <w:tbl>
       <w:tblPr>
-        <w:tblW w:w="0" w:type="auto"/>
+        <w:tblW w:w="9464" w:type="dxa"/>
         <w:tblInd w:w="828" w:type="dxa"/>
         <w:tblBorders>
           <w:top w:val="single" w:sz="6" w:space="0" w:color="000000"/>
@@ -1134,20 +1213,21 @@
           <w:insideV w:val="single" w:sz="6" w:space="0" w:color="000000"/>
         </w:tblBorders>
         <w:tblLayout w:type="fixed"/>
-        <w:tblLook w:val="00A0"/>
+        <w:tblLook w:val="00A0" w:firstRow="1" w:lastRow="0" w:firstColumn="1" w:lastColumn="0" w:noHBand="0" w:noVBand="0"/>
       </w:tblPr>
       <w:tblGrid>
-        <w:gridCol w:w="1890"/>
-        <w:gridCol w:w="2610"/>
-        <w:gridCol w:w="3960"/>
+        <w:gridCol w:w="2114"/>
+        <w:gridCol w:w="2920"/>
+        <w:gridCol w:w="4430"/>
       </w:tblGrid>
       <w:tr>
         <w:trPr>
+          <w:trHeight w:val="174"/>
           <w:tblHeader/>
         </w:trPr>
         <w:tc>
           <w:tcPr>
-            <w:tcW w:w="1890" w:type="dxa"/>
+            <w:tcW w:w="2114" w:type="dxa"/>
           </w:tcPr>
           <w:p>
             <w:pPr>
@@ -1169,7 +1249,7 @@
         </w:tc>
         <w:tc>
           <w:tcPr>
-            <w:tcW w:w="2610" w:type="dxa"/>
+            <w:tcW w:w="2920" w:type="dxa"/>
           </w:tcPr>
           <w:p>
             <w:pPr>
@@ -1191,7 +1271,7 @@
         </w:tc>
         <w:tc>
           <w:tcPr>
-            <w:tcW w:w="3960" w:type="dxa"/>
+            <w:tcW w:w="4430" w:type="dxa"/>
           </w:tcPr>
           <w:p>
             <w:pPr>
@@ -1213,9 +1293,12 @@
         </w:tc>
       </w:tr>
       <w:tr>
-        <w:tc>
-          <w:tcPr>
-            <w:tcW w:w="1890" w:type="dxa"/>
+        <w:trPr>
+          <w:trHeight w:val="523"/>
+        </w:trPr>
+        <w:tc>
+          <w:tcPr>
+            <w:tcW w:w="2114" w:type="dxa"/>
           </w:tcPr>
           <w:p>
             <w:pPr>
@@ -1233,7 +1316,7 @@
         </w:tc>
         <w:tc>
           <w:tcPr>
-            <w:tcW w:w="2610" w:type="dxa"/>
+            <w:tcW w:w="2920" w:type="dxa"/>
           </w:tcPr>
           <w:p>
             <w:pPr>
@@ -1275,7 +1358,7 @@
         </w:tc>
         <w:tc>
           <w:tcPr>
-            <w:tcW w:w="3960" w:type="dxa"/>
+            <w:tcW w:w="4430" w:type="dxa"/>
           </w:tcPr>
           <w:p>
             <w:pPr>
@@ -1293,7 +1376,25 @@
               <w:rPr>
                 <w:lang w:val="pt-BR"/>
               </w:rPr>
-              <w:t xml:space="preserve"> consultas,consultar receitas ,</w:t>
+              <w:t xml:space="preserve"> consultas,</w:t>
+            </w:r>
+            <w:r>
+              <w:rPr>
+                <w:lang w:val="pt-BR"/>
+              </w:rPr>
+              <w:t xml:space="preserve"> consultar receitas</w:t>
+            </w:r>
+            <w:r>
+              <w:rPr>
+                <w:lang w:val="pt-BR"/>
+              </w:rPr>
+              <w:t>,</w:t>
+            </w:r>
+            <w:r>
+              <w:rPr>
+                <w:lang w:val="pt-BR"/>
+              </w:rPr>
+              <w:t xml:space="preserve"> </w:t>
             </w:r>
             <w:r>
               <w:rPr>
@@ -1318,12 +1419,6 @@
                 <w:lang w:val="pt-BR"/>
               </w:rPr>
               <w:t>s e efetuar pagamento</w:t>
-            </w:r>
-            <w:r>
-              <w:rPr>
-                <w:lang w:val="pt-BR"/>
-              </w:rPr>
-              <w:t xml:space="preserve"> </w:t>
             </w:r>
             <w:r>
               <w:rPr>
@@ -1335,9 +1430,12 @@
         </w:tc>
       </w:tr>
       <w:tr>
-        <w:tc>
-          <w:tcPr>
-            <w:tcW w:w="1890" w:type="dxa"/>
+        <w:trPr>
+          <w:trHeight w:val="523"/>
+        </w:trPr>
+        <w:tc>
+          <w:tcPr>
+            <w:tcW w:w="2114" w:type="dxa"/>
           </w:tcPr>
           <w:p>
             <w:pPr>
@@ -1355,7 +1453,7 @@
         </w:tc>
         <w:tc>
           <w:tcPr>
-            <w:tcW w:w="2610" w:type="dxa"/>
+            <w:tcW w:w="2920" w:type="dxa"/>
           </w:tcPr>
           <w:p>
             <w:pPr>
@@ -1385,7 +1483,7 @@
         </w:tc>
         <w:tc>
           <w:tcPr>
-            <w:tcW w:w="3960" w:type="dxa"/>
+            <w:tcW w:w="4430" w:type="dxa"/>
           </w:tcPr>
           <w:p>
             <w:pPr>
@@ -1435,9 +1533,12 @@
         </w:tc>
       </w:tr>
       <w:tr>
-        <w:tc>
-          <w:tcPr>
-            <w:tcW w:w="1890" w:type="dxa"/>
+        <w:trPr>
+          <w:trHeight w:val="872"/>
+        </w:trPr>
+        <w:tc>
+          <w:tcPr>
+            <w:tcW w:w="2114" w:type="dxa"/>
           </w:tcPr>
           <w:p>
             <w:pPr>
@@ -1455,7 +1556,7 @@
         </w:tc>
         <w:tc>
           <w:tcPr>
-            <w:tcW w:w="2610" w:type="dxa"/>
+            <w:tcW w:w="2920" w:type="dxa"/>
           </w:tcPr>
           <w:p>
             <w:pPr>
@@ -1485,7 +1586,7 @@
         </w:tc>
         <w:tc>
           <w:tcPr>
-            <w:tcW w:w="3960" w:type="dxa"/>
+            <w:tcW w:w="4430" w:type="dxa"/>
           </w:tcPr>
           <w:p>
             <w:pPr>
@@ -1510,6 +1611,12 @@
                 <w:lang w:val="pt-BR"/>
               </w:rPr>
               <w:t>,</w:t>
+            </w:r>
+            <w:r>
+              <w:rPr>
+                <w:lang w:val="pt-BR"/>
+              </w:rPr>
+              <w:t xml:space="preserve"> </w:t>
             </w:r>
             <w:r>
               <w:rPr>
@@ -1553,9 +1660,12 @@
         </w:tc>
       </w:tr>
       <w:tr>
-        <w:tc>
-          <w:tcPr>
-            <w:tcW w:w="1890" w:type="dxa"/>
+        <w:trPr>
+          <w:trHeight w:val="523"/>
+        </w:trPr>
+        <w:tc>
+          <w:tcPr>
+            <w:tcW w:w="2114" w:type="dxa"/>
           </w:tcPr>
           <w:p>
             <w:pPr>
@@ -1573,7 +1683,7 @@
         </w:tc>
         <w:tc>
           <w:tcPr>
-            <w:tcW w:w="2610" w:type="dxa"/>
+            <w:tcW w:w="2920" w:type="dxa"/>
           </w:tcPr>
           <w:p>
             <w:pPr>
@@ -1597,25 +1707,13 @@
               <w:rPr>
                 <w:lang w:val="pt-BR"/>
               </w:rPr>
-              <w:t xml:space="preserve">o consultório </w:t>
-            </w:r>
-            <w:r>
-              <w:rPr>
-                <w:lang w:val="pt-BR"/>
-              </w:rPr>
-              <w:t xml:space="preserve"> </w:t>
-            </w:r>
-            <w:r>
-              <w:rPr>
-                <w:lang w:val="pt-BR"/>
-              </w:rPr>
-              <w:t>odontológico.</w:t>
-            </w:r>
-          </w:p>
-        </w:tc>
-        <w:tc>
-          <w:tcPr>
-            <w:tcW w:w="3960" w:type="dxa"/>
+              <w:t>o consultório odontológico.</w:t>
+            </w:r>
+          </w:p>
+        </w:tc>
+        <w:tc>
+          <w:tcPr>
+            <w:tcW w:w="4430" w:type="dxa"/>
           </w:tcPr>
           <w:p>
             <w:pPr>
@@ -1648,56 +1746,10 @@
               </w:rPr>
               <w:t>.</w:t>
             </w:r>
-          </w:p>
-        </w:tc>
-      </w:tr>
-      <w:tr>
-        <w:tc>
-          <w:tcPr>
-            <w:tcW w:w="1890" w:type="dxa"/>
-          </w:tcPr>
-          <w:p>
-            <w:pPr>
-              <w:rPr>
-                <w:lang w:val="pt-BR"/>
-              </w:rPr>
-            </w:pPr>
-          </w:p>
-        </w:tc>
-        <w:tc>
-          <w:tcPr>
-            <w:tcW w:w="2610" w:type="dxa"/>
-          </w:tcPr>
-          <w:p>
-            <w:pPr>
-              <w:rPr>
-                <w:lang w:val="pt-BR"/>
-              </w:rPr>
-            </w:pPr>
-          </w:p>
-        </w:tc>
-        <w:tc>
-          <w:tcPr>
-            <w:tcW w:w="3960" w:type="dxa"/>
-          </w:tcPr>
-          <w:p>
-            <w:pPr>
-              <w:rPr>
-                <w:lang w:val="pt-BR"/>
-              </w:rPr>
-            </w:pPr>
           </w:p>
         </w:tc>
       </w:tr>
     </w:tbl>
-    <w:p>
-      <w:pPr>
-        <w:pStyle w:val="Corpodetexto"/>
-        <w:rPr>
-          <w:lang w:val="pt-BR"/>
-        </w:rPr>
-      </w:pPr>
-    </w:p>
     <w:p>
       <w:pPr>
         <w:pStyle w:val="Ttulo2"/>
@@ -1717,6 +1769,7 @@
         <w:rPr>
           <w:lang w:val="pt-BR"/>
         </w:rPr>
+        <w:lastRenderedPageBreak/>
         <w:t>Ambiente de Usuário</w:t>
       </w:r>
       <w:bookmarkEnd w:id="17"/>
@@ -2081,7 +2134,7 @@
           <w:insideV w:val="single" w:sz="6" w:space="0" w:color="000000"/>
         </w:tblBorders>
         <w:tblLayout w:type="fixed"/>
-        <w:tblLook w:val="00A0"/>
+        <w:tblLook w:val="00A0" w:firstRow="1" w:lastRow="0" w:firstColumn="1" w:lastColumn="0" w:noHBand="0" w:noVBand="0"/>
       </w:tblPr>
       <w:tblGrid>
         <w:gridCol w:w="3085"/>
@@ -2262,7 +2315,7 @@
               <w:rPr>
                 <w:lang w:val="pt-BR"/>
               </w:rPr>
-              <w:t xml:space="preserve"> paciente </w:t>
+              <w:t xml:space="preserve">paciente </w:t>
             </w:r>
             <w:r>
               <w:rPr>
@@ -2275,6 +2328,12 @@
                 <w:lang w:val="pt-BR"/>
               </w:rPr>
               <w:t>data e hora da consulta</w:t>
+            </w:r>
+            <w:r>
+              <w:rPr>
+                <w:lang w:val="pt-BR"/>
+              </w:rPr>
+              <w:t>.</w:t>
             </w:r>
           </w:p>
         </w:tc>
@@ -2334,7 +2393,13 @@
               <w:rPr>
                 <w:lang w:val="pt-BR"/>
               </w:rPr>
-              <w:t xml:space="preserve">  necessita realizar agendamento e cancelamento de consultas</w:t>
+              <w:t xml:space="preserve"> </w:t>
+            </w:r>
+            <w:r>
+              <w:rPr>
+                <w:lang w:val="pt-BR"/>
+              </w:rPr>
+              <w:t>necessita realizar agendamento e cancelamento de consultas</w:t>
             </w:r>
           </w:p>
         </w:tc>
@@ -2698,7 +2763,19 @@
               <w:rPr>
                 <w:lang w:val="pt-BR"/>
               </w:rPr>
-              <w:t>O sistema permitirá a secretaria  o lançamento de pagamento de consultas e exames.</w:t>
+              <w:t xml:space="preserve">O </w:t>
+            </w:r>
+            <w:r>
+              <w:rPr>
+                <w:lang w:val="pt-BR"/>
+              </w:rPr>
+              <w:t xml:space="preserve">sistema permitirá a secretaria </w:t>
+            </w:r>
+            <w:r>
+              <w:rPr>
+                <w:lang w:val="pt-BR"/>
+              </w:rPr>
+              <w:t>o lançamento de pagamento de consultas e exames.</w:t>
             </w:r>
           </w:p>
         </w:tc>
@@ -2764,7 +2841,6 @@
             </w:pPr>
             <w:r>
               <w:rPr>
-                <w:u w:val="single"/>
                 <w:lang w:val="pt-BR"/>
               </w:rPr>
               <w:t>Baixa</w:t>
@@ -2805,7 +2881,25 @@
               <w:rPr>
                 <w:lang w:val="pt-BR"/>
               </w:rPr>
-              <w:t xml:space="preserve">onde o administrador  deverá colocar o período desejado,e o sistema apresentará o relatório. </w:t>
+              <w:t xml:space="preserve">onde o administrador </w:t>
+            </w:r>
+            <w:r>
+              <w:rPr>
+                <w:lang w:val="pt-BR"/>
+              </w:rPr>
+              <w:t>deverá colocar o período desejado,</w:t>
+            </w:r>
+            <w:r>
+              <w:rPr>
+                <w:lang w:val="pt-BR"/>
+              </w:rPr>
+              <w:t xml:space="preserve"> </w:t>
+            </w:r>
+            <w:r>
+              <w:rPr>
+                <w:lang w:val="pt-BR"/>
+              </w:rPr>
+              <w:t xml:space="preserve">e o sistema apresentará o relatório. </w:t>
             </w:r>
           </w:p>
         </w:tc>
@@ -3070,18 +3164,7 @@
           <w:color w:val="0000FF"/>
           <w:lang w:val="pt-BR"/>
         </w:rPr>
-        <w:t>Defina a prioridade para estes outros requisitos do produto. Inclua, se necessário, atribut</w:t>
-      </w:r>
-      <w:bookmarkStart w:id="38" w:name="_GoBack"/>
-      <w:bookmarkEnd w:id="38"/>
-      <w:r>
-        <w:rPr>
-          <w:i/>
-          <w:vanish/>
-          <w:color w:val="0000FF"/>
-          <w:lang w:val="pt-BR"/>
-        </w:rPr>
-        <w:t>os como estabilidade, benefício, esforço e risco</w:t>
+        <w:t>Defina a prioridade para estes outros requisitos do produto. Inclua, se necessário, atributos como estabilidade, benefício, esforço e risco</w:t>
       </w:r>
       <w:r>
         <w:rPr>
@@ -3107,7 +3190,7 @@
           <w:insideV w:val="single" w:sz="6" w:space="0" w:color="000000"/>
         </w:tblBorders>
         <w:tblLayout w:type="fixed"/>
-        <w:tblLook w:val="00A0"/>
+        <w:tblLook w:val="00A0" w:firstRow="1" w:lastRow="0" w:firstColumn="1" w:lastColumn="0" w:noHBand="0" w:noVBand="0"/>
       </w:tblPr>
       <w:tblGrid>
         <w:gridCol w:w="6487"/>
@@ -3328,8 +3411,12 @@
       </w:pPr>
     </w:p>
     <w:sectPr>
-      <w:headerReference w:type="default" r:id="rId7"/>
-      <w:footerReference w:type="default" r:id="rId8"/>
+      <w:headerReference w:type="even" r:id="rId7"/>
+      <w:headerReference w:type="default" r:id="rId8"/>
+      <w:footerReference w:type="even" r:id="rId9"/>
+      <w:footerReference w:type="default" r:id="rId10"/>
+      <w:headerReference w:type="first" r:id="rId11"/>
+      <w:footerReference w:type="first" r:id="rId12"/>
       <w:pgSz w:w="12240" w:h="15840" w:code="1"/>
       <w:pgMar w:top="1440" w:right="1440" w:bottom="1440" w:left="1440" w:header="720" w:footer="720" w:gutter="0"/>
       <w:cols w:space="720"/>
@@ -3339,8 +3426,8 @@
 </file>
 
 <file path=word/endnotes.xml><?xml version="1.0" encoding="utf-8"?>
-<w:endnotes xmlns:ve="http://schemas.openxmlformats.org/markup-compatibility/2006" xmlns:o="urn:schemas-microsoft-com:office:office" xmlns:r="http://schemas.openxmlformats.org/officeDocument/2006/relationships" xmlns:m="http://schemas.openxmlformats.org/officeDocument/2006/math" xmlns:v="urn:schemas-microsoft-com:vml" xmlns:wp="http://schemas.openxmlformats.org/drawingml/2006/wordprocessingDrawing" xmlns:w10="urn:schemas-microsoft-com:office:word" xmlns:w="http://schemas.openxmlformats.org/wordprocessingml/2006/main" xmlns:wne="http://schemas.microsoft.com/office/word/2006/wordml">
-  <w:endnote w:type="separator" w:id="0">
+<w:endnotes xmlns:wpc="http://schemas.microsoft.com/office/word/2010/wordprocessingCanvas" xmlns:mc="http://schemas.openxmlformats.org/markup-compatibility/2006" xmlns:o="urn:schemas-microsoft-com:office:office" xmlns:r="http://schemas.openxmlformats.org/officeDocument/2006/relationships" xmlns:m="http://schemas.openxmlformats.org/officeDocument/2006/math" xmlns:v="urn:schemas-microsoft-com:vml" xmlns:wp14="http://schemas.microsoft.com/office/word/2010/wordprocessingDrawing" xmlns:wp="http://schemas.openxmlformats.org/drawingml/2006/wordprocessingDrawing" xmlns:w10="urn:schemas-microsoft-com:office:word" xmlns:w="http://schemas.openxmlformats.org/wordprocessingml/2006/main" xmlns:w14="http://schemas.microsoft.com/office/word/2010/wordml" xmlns:w15="http://schemas.microsoft.com/office/word/2012/wordml" xmlns:wpg="http://schemas.microsoft.com/office/word/2010/wordprocessingGroup" xmlns:wpi="http://schemas.microsoft.com/office/word/2010/wordprocessingInk" xmlns:wne="http://schemas.microsoft.com/office/word/2006/wordml" xmlns:wps="http://schemas.microsoft.com/office/word/2010/wordprocessingShape" mc:Ignorable="w14 w15 wp14">
+  <w:endnote w:type="separator" w:id="-1">
     <w:p>
       <w:pPr>
         <w:spacing w:line="240" w:lineRule="auto"/>
@@ -3350,7 +3437,7 @@
       </w:r>
     </w:p>
   </w:endnote>
-  <w:endnote w:type="continuationSeparator" w:id="1">
+  <w:endnote w:type="continuationSeparator" w:id="0">
     <w:p>
       <w:pPr>
         <w:spacing w:line="240" w:lineRule="auto"/>
@@ -3364,7 +3451,17 @@
 </file>
 
 <file path=word/footer1.xml><?xml version="1.0" encoding="utf-8"?>
-<w:ftr xmlns:ve="http://schemas.openxmlformats.org/markup-compatibility/2006" xmlns:o="urn:schemas-microsoft-com:office:office" xmlns:r="http://schemas.openxmlformats.org/officeDocument/2006/relationships" xmlns:m="http://schemas.openxmlformats.org/officeDocument/2006/math" xmlns:v="urn:schemas-microsoft-com:vml" xmlns:wp="http://schemas.openxmlformats.org/drawingml/2006/wordprocessingDrawing" xmlns:w10="urn:schemas-microsoft-com:office:word" xmlns:w="http://schemas.openxmlformats.org/wordprocessingml/2006/main" xmlns:wne="http://schemas.microsoft.com/office/word/2006/wordml">
+<w:ftr xmlns:wpc="http://schemas.microsoft.com/office/word/2010/wordprocessingCanvas" xmlns:mc="http://schemas.openxmlformats.org/markup-compatibility/2006" xmlns:o="urn:schemas-microsoft-com:office:office" xmlns:r="http://schemas.openxmlformats.org/officeDocument/2006/relationships" xmlns:m="http://schemas.openxmlformats.org/officeDocument/2006/math" xmlns:v="urn:schemas-microsoft-com:vml" xmlns:wp14="http://schemas.microsoft.com/office/word/2010/wordprocessingDrawing" xmlns:wp="http://schemas.openxmlformats.org/drawingml/2006/wordprocessingDrawing" xmlns:w10="urn:schemas-microsoft-com:office:word" xmlns:w="http://schemas.openxmlformats.org/wordprocessingml/2006/main" xmlns:w14="http://schemas.microsoft.com/office/word/2010/wordml" xmlns:w15="http://schemas.microsoft.com/office/word/2012/wordml" xmlns:wpg="http://schemas.microsoft.com/office/word/2010/wordprocessingGroup" xmlns:wpi="http://schemas.microsoft.com/office/word/2010/wordprocessingInk" xmlns:wne="http://schemas.microsoft.com/office/word/2006/wordml" xmlns:wps="http://schemas.microsoft.com/office/word/2010/wordprocessingShape" mc:Ignorable="w14 w15 wp14">
+  <w:p>
+    <w:pPr>
+      <w:pStyle w:val="Rodap"/>
+    </w:pPr>
+  </w:p>
+</w:ftr>
+</file>
+
+<file path=word/footer2.xml><?xml version="1.0" encoding="utf-8"?>
+<w:ftr xmlns:wpc="http://schemas.microsoft.com/office/word/2010/wordprocessingCanvas" xmlns:mc="http://schemas.openxmlformats.org/markup-compatibility/2006" xmlns:o="urn:schemas-microsoft-com:office:office" xmlns:r="http://schemas.openxmlformats.org/officeDocument/2006/relationships" xmlns:m="http://schemas.openxmlformats.org/officeDocument/2006/math" xmlns:v="urn:schemas-microsoft-com:vml" xmlns:wp14="http://schemas.microsoft.com/office/word/2010/wordprocessingDrawing" xmlns:wp="http://schemas.openxmlformats.org/drawingml/2006/wordprocessingDrawing" xmlns:w10="urn:schemas-microsoft-com:office:word" xmlns:w="http://schemas.openxmlformats.org/wordprocessingml/2006/main" xmlns:w14="http://schemas.microsoft.com/office/word/2010/wordml" xmlns:w15="http://schemas.microsoft.com/office/word/2012/wordml" xmlns:wpg="http://schemas.microsoft.com/office/word/2010/wordprocessingGroup" xmlns:wpi="http://schemas.microsoft.com/office/word/2010/wordprocessingInk" xmlns:wne="http://schemas.microsoft.com/office/word/2006/wordml" xmlns:wps="http://schemas.microsoft.com/office/word/2010/wordprocessingShape" mc:Ignorable="w14 w15 wp14">
   <w:tbl>
     <w:tblPr>
       <w:tblW w:w="0" w:type="auto"/>
@@ -3377,7 +3474,7 @@
         <w:insideV w:val="single" w:sz="6" w:space="0" w:color="auto"/>
       </w:tblBorders>
       <w:tblLayout w:type="fixed"/>
-      <w:tblLook w:val="0000"/>
+      <w:tblLook w:val="0000" w:firstRow="0" w:lastRow="0" w:firstColumn="0" w:lastColumn="0" w:noHBand="0" w:noVBand="0"/>
     </w:tblPr>
     <w:tblGrid>
       <w:gridCol w:w="3162"/>
@@ -3421,11 +3518,21 @@
           <w:r>
             <w:sym w:font="Symbol" w:char="F0D3"/>
           </w:r>
-          <w:fldSimple w:instr=" DOCPROPERTY &quot;Company&quot;  \* MERGEFORMAT ">
-            <w:r>
-              <w:t>Univás</w:t>
-            </w:r>
-          </w:fldSimple>
+          <w:r>
+            <w:fldChar w:fldCharType="begin"/>
+          </w:r>
+          <w:r>
+            <w:instrText xml:space="preserve"> DOCPROPERTY "Company"  \* MERGEFORMAT </w:instrText>
+          </w:r>
+          <w:r>
+            <w:fldChar w:fldCharType="separate"/>
+          </w:r>
+          <w:r>
+            <w:t>Univás</w:t>
+          </w:r>
+          <w:r>
+            <w:fldChar w:fldCharType="end"/>
+          </w:r>
           <w:r>
             <w:t xml:space="preserve">, </w:t>
           </w:r>
@@ -3509,9 +3616,19 @@
 </w:ftr>
 </file>
 
+<file path=word/footer3.xml><?xml version="1.0" encoding="utf-8"?>
+<w:ftr xmlns:wpc="http://schemas.microsoft.com/office/word/2010/wordprocessingCanvas" xmlns:mc="http://schemas.openxmlformats.org/markup-compatibility/2006" xmlns:o="urn:schemas-microsoft-com:office:office" xmlns:r="http://schemas.openxmlformats.org/officeDocument/2006/relationships" xmlns:m="http://schemas.openxmlformats.org/officeDocument/2006/math" xmlns:v="urn:schemas-microsoft-com:vml" xmlns:wp14="http://schemas.microsoft.com/office/word/2010/wordprocessingDrawing" xmlns:wp="http://schemas.openxmlformats.org/drawingml/2006/wordprocessingDrawing" xmlns:w10="urn:schemas-microsoft-com:office:word" xmlns:w="http://schemas.openxmlformats.org/wordprocessingml/2006/main" xmlns:w14="http://schemas.microsoft.com/office/word/2010/wordml" xmlns:w15="http://schemas.microsoft.com/office/word/2012/wordml" xmlns:wpg="http://schemas.microsoft.com/office/word/2010/wordprocessingGroup" xmlns:wpi="http://schemas.microsoft.com/office/word/2010/wordprocessingInk" xmlns:wne="http://schemas.microsoft.com/office/word/2006/wordml" xmlns:wps="http://schemas.microsoft.com/office/word/2010/wordprocessingShape" mc:Ignorable="w14 w15 wp14">
+  <w:p>
+    <w:pPr>
+      <w:pStyle w:val="Rodap"/>
+    </w:pPr>
+  </w:p>
+</w:ftr>
+</file>
+
 <file path=word/footnotes.xml><?xml version="1.0" encoding="utf-8"?>
-<w:footnotes xmlns:ve="http://schemas.openxmlformats.org/markup-compatibility/2006" xmlns:o="urn:schemas-microsoft-com:office:office" xmlns:r="http://schemas.openxmlformats.org/officeDocument/2006/relationships" xmlns:m="http://schemas.openxmlformats.org/officeDocument/2006/math" xmlns:v="urn:schemas-microsoft-com:vml" xmlns:wp="http://schemas.openxmlformats.org/drawingml/2006/wordprocessingDrawing" xmlns:w10="urn:schemas-microsoft-com:office:word" xmlns:w="http://schemas.openxmlformats.org/wordprocessingml/2006/main" xmlns:wne="http://schemas.microsoft.com/office/word/2006/wordml">
-  <w:footnote w:type="separator" w:id="0">
+<w:footnotes xmlns:wpc="http://schemas.microsoft.com/office/word/2010/wordprocessingCanvas" xmlns:mc="http://schemas.openxmlformats.org/markup-compatibility/2006" xmlns:o="urn:schemas-microsoft-com:office:office" xmlns:r="http://schemas.openxmlformats.org/officeDocument/2006/relationships" xmlns:m="http://schemas.openxmlformats.org/officeDocument/2006/math" xmlns:v="urn:schemas-microsoft-com:vml" xmlns:wp14="http://schemas.microsoft.com/office/word/2010/wordprocessingDrawing" xmlns:wp="http://schemas.openxmlformats.org/drawingml/2006/wordprocessingDrawing" xmlns:w10="urn:schemas-microsoft-com:office:word" xmlns:w="http://schemas.openxmlformats.org/wordprocessingml/2006/main" xmlns:w14="http://schemas.microsoft.com/office/word/2010/wordml" xmlns:w15="http://schemas.microsoft.com/office/word/2012/wordml" xmlns:wpg="http://schemas.microsoft.com/office/word/2010/wordprocessingGroup" xmlns:wpi="http://schemas.microsoft.com/office/word/2010/wordprocessingInk" xmlns:wne="http://schemas.microsoft.com/office/word/2006/wordml" xmlns:wps="http://schemas.microsoft.com/office/word/2010/wordprocessingShape" mc:Ignorable="w14 w15 wp14">
+  <w:footnote w:type="separator" w:id="-1">
     <w:p>
       <w:pPr>
         <w:spacing w:line="240" w:lineRule="auto"/>
@@ -3521,7 +3638,7 @@
       </w:r>
     </w:p>
   </w:footnote>
-  <w:footnote w:type="continuationSeparator" w:id="1">
+  <w:footnote w:type="continuationSeparator" w:id="0">
     <w:p>
       <w:pPr>
         <w:spacing w:line="240" w:lineRule="auto"/>
@@ -3535,7 +3652,17 @@
 </file>
 
 <file path=word/header1.xml><?xml version="1.0" encoding="utf-8"?>
-<w:hdr xmlns:ve="http://schemas.openxmlformats.org/markup-compatibility/2006" xmlns:o="urn:schemas-microsoft-com:office:office" xmlns:r="http://schemas.openxmlformats.org/officeDocument/2006/relationships" xmlns:m="http://schemas.openxmlformats.org/officeDocument/2006/math" xmlns:v="urn:schemas-microsoft-com:vml" xmlns:wp="http://schemas.openxmlformats.org/drawingml/2006/wordprocessingDrawing" xmlns:w10="urn:schemas-microsoft-com:office:word" xmlns:w="http://schemas.openxmlformats.org/wordprocessingml/2006/main" xmlns:wne="http://schemas.microsoft.com/office/word/2006/wordml">
+<w:hdr xmlns:wpc="http://schemas.microsoft.com/office/word/2010/wordprocessingCanvas" xmlns:mc="http://schemas.openxmlformats.org/markup-compatibility/2006" xmlns:o="urn:schemas-microsoft-com:office:office" xmlns:r="http://schemas.openxmlformats.org/officeDocument/2006/relationships" xmlns:m="http://schemas.openxmlformats.org/officeDocument/2006/math" xmlns:v="urn:schemas-microsoft-com:vml" xmlns:wp14="http://schemas.microsoft.com/office/word/2010/wordprocessingDrawing" xmlns:wp="http://schemas.openxmlformats.org/drawingml/2006/wordprocessingDrawing" xmlns:w10="urn:schemas-microsoft-com:office:word" xmlns:w="http://schemas.openxmlformats.org/wordprocessingml/2006/main" xmlns:w14="http://schemas.microsoft.com/office/word/2010/wordml" xmlns:w15="http://schemas.microsoft.com/office/word/2012/wordml" xmlns:wpg="http://schemas.microsoft.com/office/word/2010/wordprocessingGroup" xmlns:wpi="http://schemas.microsoft.com/office/word/2010/wordprocessingInk" xmlns:wne="http://schemas.microsoft.com/office/word/2006/wordml" xmlns:wps="http://schemas.microsoft.com/office/word/2010/wordprocessingShape" mc:Ignorable="w14 w15 wp14">
+  <w:p>
+    <w:pPr>
+      <w:pStyle w:val="Cabealho"/>
+    </w:pPr>
+  </w:p>
+</w:hdr>
+</file>
+
+<file path=word/header2.xml><?xml version="1.0" encoding="utf-8"?>
+<w:hdr xmlns:wpc="http://schemas.microsoft.com/office/word/2010/wordprocessingCanvas" xmlns:mc="http://schemas.openxmlformats.org/markup-compatibility/2006" xmlns:o="urn:schemas-microsoft-com:office:office" xmlns:r="http://schemas.openxmlformats.org/officeDocument/2006/relationships" xmlns:m="http://schemas.openxmlformats.org/officeDocument/2006/math" xmlns:v="urn:schemas-microsoft-com:vml" xmlns:wp14="http://schemas.microsoft.com/office/word/2010/wordprocessingDrawing" xmlns:wp="http://schemas.openxmlformats.org/drawingml/2006/wordprocessingDrawing" xmlns:w10="urn:schemas-microsoft-com:office:word" xmlns:w="http://schemas.openxmlformats.org/wordprocessingml/2006/main" xmlns:w14="http://schemas.microsoft.com/office/word/2010/wordml" xmlns:w15="http://schemas.microsoft.com/office/word/2012/wordml" xmlns:wpg="http://schemas.microsoft.com/office/word/2010/wordprocessingGroup" xmlns:wpi="http://schemas.microsoft.com/office/word/2010/wordprocessingInk" xmlns:wne="http://schemas.microsoft.com/office/word/2006/wordml" xmlns:wps="http://schemas.microsoft.com/office/word/2010/wordprocessingShape" mc:Ignorable="w14 w15 wp14">
   <w:tbl>
     <w:tblPr>
       <w:tblW w:w="0" w:type="auto"/>
@@ -3548,7 +3675,7 @@
         <w:insideV w:val="single" w:sz="6" w:space="0" w:color="auto"/>
       </w:tblBorders>
       <w:tblLayout w:type="fixed"/>
-      <w:tblLook w:val="0000"/>
+      <w:tblLook w:val="0000" w:firstRow="0" w:lastRow="0" w:firstColumn="0" w:lastColumn="0" w:noHBand="0" w:noVBand="0"/>
     </w:tblPr>
     <w:tblGrid>
       <w:gridCol w:w="6379"/>
@@ -3570,7 +3697,7 @@
               <w:b/>
               <w:lang w:val="pt-BR"/>
             </w:rPr>
-            <w:t>Odontológico</w:t>
+            <w:t>SisOdonto</w:t>
           </w:r>
         </w:p>
       </w:tc>
@@ -3603,14 +3730,27 @@
               <w:lang w:val="pt-BR"/>
             </w:rPr>
           </w:pPr>
-          <w:fldSimple w:instr=" TITLE  \* MERGEFORMAT ">
-            <w:r>
-              <w:rPr>
-                <w:lang w:val="pt-BR"/>
-              </w:rPr>
-              <w:t>Visão</w:t>
-            </w:r>
-          </w:fldSimple>
+          <w:r>
+            <w:fldChar w:fldCharType="begin"/>
+          </w:r>
+          <w:r>
+            <w:instrText xml:space="preserve"> TITLE  \* MERGEFORMAT </w:instrText>
+          </w:r>
+          <w:r>
+            <w:fldChar w:fldCharType="separate"/>
+          </w:r>
+          <w:r>
+            <w:rPr>
+              <w:lang w:val="pt-BR"/>
+            </w:rPr>
+            <w:t>Visão</w:t>
+          </w:r>
+          <w:r>
+            <w:rPr>
+              <w:lang w:val="pt-BR"/>
+            </w:rPr>
+            <w:fldChar w:fldCharType="end"/>
+          </w:r>
         </w:p>
       </w:tc>
       <w:tc>
@@ -3627,7 +3767,45 @@
             <w:rPr>
               <w:lang w:val="pt-BR"/>
             </w:rPr>
-            <w:t xml:space="preserve">  Data:&lt;dd/mm/aaaa&gt;</w:t>
+            <w:t xml:space="preserve">  Data:&lt;</w:t>
+          </w:r>
+          <w:r>
+            <w:rPr>
+              <w:lang w:val="pt-BR"/>
+            </w:rPr>
+            <w:t>21</w:t>
+          </w:r>
+          <w:r>
+            <w:rPr>
+              <w:lang w:val="pt-BR"/>
+            </w:rPr>
+            <w:t>/</w:t>
+          </w:r>
+          <w:r>
+            <w:rPr>
+              <w:lang w:val="pt-BR"/>
+            </w:rPr>
+            <w:t>03</w:t>
+          </w:r>
+          <w:r>
+            <w:rPr>
+              <w:lang w:val="pt-BR"/>
+            </w:rPr>
+            <w:t>/</w:t>
+          </w:r>
+          <w:r>
+            <w:rPr>
+              <w:lang w:val="pt-BR"/>
+            </w:rPr>
+            <w:t>2017</w:t>
+          </w:r>
+          <w:bookmarkStart w:id="38" w:name="_GoBack"/>
+          <w:bookmarkEnd w:id="38"/>
+          <w:r>
+            <w:rPr>
+              <w:lang w:val="pt-BR"/>
+            </w:rPr>
+            <w:t>&gt;</w:t>
           </w:r>
         </w:p>
       </w:tc>
@@ -3644,9 +3822,19 @@
 </w:hdr>
 </file>
 
+<file path=word/header3.xml><?xml version="1.0" encoding="utf-8"?>
+<w:hdr xmlns:wpc="http://schemas.microsoft.com/office/word/2010/wordprocessingCanvas" xmlns:mc="http://schemas.openxmlformats.org/markup-compatibility/2006" xmlns:o="urn:schemas-microsoft-com:office:office" xmlns:r="http://schemas.openxmlformats.org/officeDocument/2006/relationships" xmlns:m="http://schemas.openxmlformats.org/officeDocument/2006/math" xmlns:v="urn:schemas-microsoft-com:vml" xmlns:wp14="http://schemas.microsoft.com/office/word/2010/wordprocessingDrawing" xmlns:wp="http://schemas.openxmlformats.org/drawingml/2006/wordprocessingDrawing" xmlns:w10="urn:schemas-microsoft-com:office:word" xmlns:w="http://schemas.openxmlformats.org/wordprocessingml/2006/main" xmlns:w14="http://schemas.microsoft.com/office/word/2010/wordml" xmlns:w15="http://schemas.microsoft.com/office/word/2012/wordml" xmlns:wpg="http://schemas.microsoft.com/office/word/2010/wordprocessingGroup" xmlns:wpi="http://schemas.microsoft.com/office/word/2010/wordprocessingInk" xmlns:wne="http://schemas.microsoft.com/office/word/2006/wordml" xmlns:wps="http://schemas.microsoft.com/office/word/2010/wordprocessingShape" mc:Ignorable="w14 w15 wp14">
+  <w:p>
+    <w:pPr>
+      <w:pStyle w:val="Cabealho"/>
+    </w:pPr>
+  </w:p>
+</w:hdr>
+</file>
+
 <file path=word/numbering.xml><?xml version="1.0" encoding="utf-8"?>
-<w:numbering xmlns:ve="http://schemas.openxmlformats.org/markup-compatibility/2006" xmlns:o="urn:schemas-microsoft-com:office:office" xmlns:r="http://schemas.openxmlformats.org/officeDocument/2006/relationships" xmlns:m="http://schemas.openxmlformats.org/officeDocument/2006/math" xmlns:v="urn:schemas-microsoft-com:vml" xmlns:wp="http://schemas.openxmlformats.org/drawingml/2006/wordprocessingDrawing" xmlns:w10="urn:schemas-microsoft-com:office:word" xmlns:w="http://schemas.openxmlformats.org/wordprocessingml/2006/main" xmlns:wne="http://schemas.microsoft.com/office/word/2006/wordml">
-  <w:abstractNum w:abstractNumId="0">
+<w:numbering xmlns:wpc="http://schemas.microsoft.com/office/word/2010/wordprocessingCanvas" xmlns:mc="http://schemas.openxmlformats.org/markup-compatibility/2006" xmlns:o="urn:schemas-microsoft-com:office:office" xmlns:r="http://schemas.openxmlformats.org/officeDocument/2006/relationships" xmlns:m="http://schemas.openxmlformats.org/officeDocument/2006/math" xmlns:v="urn:schemas-microsoft-com:vml" xmlns:wp14="http://schemas.microsoft.com/office/word/2010/wordprocessingDrawing" xmlns:wp="http://schemas.openxmlformats.org/drawingml/2006/wordprocessingDrawing" xmlns:w10="urn:schemas-microsoft-com:office:word" xmlns:w="http://schemas.openxmlformats.org/wordprocessingml/2006/main" xmlns:w14="http://schemas.microsoft.com/office/word/2010/wordml" xmlns:w15="http://schemas.microsoft.com/office/word/2012/wordml" xmlns:wpg="http://schemas.microsoft.com/office/word/2010/wordprocessingGroup" xmlns:wpi="http://schemas.microsoft.com/office/word/2010/wordprocessingInk" xmlns:wne="http://schemas.microsoft.com/office/word/2006/wordml" xmlns:wps="http://schemas.microsoft.com/office/word/2010/wordprocessingShape" mc:Ignorable="w14 w15 wp14">
+  <w:abstractNum w:abstractNumId="0" w15:restartNumberingAfterBreak="0">
     <w:nsid w:val="FFFFFFFB"/>
     <w:multiLevelType w:val="multilevel"/>
     <w:tmpl w:val="FFFFFFFF"/>
@@ -3723,7 +3911,7 @@
       <w:lvlJc w:val="left"/>
     </w:lvl>
   </w:abstractNum>
-  <w:abstractNum w:abstractNumId="1">
+  <w:abstractNum w:abstractNumId="1" w15:restartNumberingAfterBreak="0">
     <w:nsid w:val="FFFFFFFE"/>
     <w:multiLevelType w:val="singleLevel"/>
     <w:tmpl w:val="FFFFFFFF"/>
@@ -3733,7 +3921,7 @@
       <w:lvlJc w:val="left"/>
     </w:lvl>
   </w:abstractNum>
-  <w:abstractNum w:abstractNumId="2">
+  <w:abstractNum w:abstractNumId="2" w15:restartNumberingAfterBreak="0">
     <w:nsid w:val="00224753"/>
     <w:multiLevelType w:val="singleLevel"/>
     <w:tmpl w:val="04090001"/>
@@ -3753,7 +3941,7 @@
       </w:rPr>
     </w:lvl>
   </w:abstractNum>
-  <w:abstractNum w:abstractNumId="3">
+  <w:abstractNum w:abstractNumId="3" w15:restartNumberingAfterBreak="0">
     <w:nsid w:val="0381113C"/>
     <w:multiLevelType w:val="singleLevel"/>
     <w:tmpl w:val="04090001"/>
@@ -3773,7 +3961,7 @@
       </w:rPr>
     </w:lvl>
   </w:abstractNum>
-  <w:abstractNum w:abstractNumId="4">
+  <w:abstractNum w:abstractNumId="4" w15:restartNumberingAfterBreak="0">
     <w:nsid w:val="0A117094"/>
     <w:multiLevelType w:val="singleLevel"/>
     <w:tmpl w:val="04090001"/>
@@ -3793,7 +3981,7 @@
       </w:rPr>
     </w:lvl>
   </w:abstractNum>
-  <w:abstractNum w:abstractNumId="5">
+  <w:abstractNum w:abstractNumId="5" w15:restartNumberingAfterBreak="0">
     <w:nsid w:val="17CB6DC4"/>
     <w:multiLevelType w:val="singleLevel"/>
     <w:tmpl w:val="04090001"/>
@@ -3813,7 +4001,7 @@
       </w:rPr>
     </w:lvl>
   </w:abstractNum>
-  <w:abstractNum w:abstractNumId="6">
+  <w:abstractNum w:abstractNumId="6" w15:restartNumberingAfterBreak="0">
     <w:nsid w:val="22443AC4"/>
     <w:multiLevelType w:val="singleLevel"/>
     <w:tmpl w:val="04090001"/>
@@ -3833,7 +4021,7 @@
       </w:rPr>
     </w:lvl>
   </w:abstractNum>
-  <w:abstractNum w:abstractNumId="7">
+  <w:abstractNum w:abstractNumId="7" w15:restartNumberingAfterBreak="0">
     <w:nsid w:val="2367674E"/>
     <w:multiLevelType w:val="singleLevel"/>
     <w:tmpl w:val="04090001"/>
@@ -3853,7 +4041,7 @@
       </w:rPr>
     </w:lvl>
   </w:abstractNum>
-  <w:abstractNum w:abstractNumId="8">
+  <w:abstractNum w:abstractNumId="8" w15:restartNumberingAfterBreak="0">
     <w:nsid w:val="25B671FF"/>
     <w:multiLevelType w:val="singleLevel"/>
     <w:tmpl w:val="04090001"/>
@@ -3873,7 +4061,7 @@
       </w:rPr>
     </w:lvl>
   </w:abstractNum>
-  <w:abstractNum w:abstractNumId="9">
+  <w:abstractNum w:abstractNumId="9" w15:restartNumberingAfterBreak="0">
     <w:nsid w:val="27DF5824"/>
     <w:multiLevelType w:val="singleLevel"/>
     <w:tmpl w:val="04090001"/>
@@ -3893,7 +4081,7 @@
       </w:rPr>
     </w:lvl>
   </w:abstractNum>
-  <w:abstractNum w:abstractNumId="10">
+  <w:abstractNum w:abstractNumId="10" w15:restartNumberingAfterBreak="0">
     <w:nsid w:val="2D4B634E"/>
     <w:multiLevelType w:val="singleLevel"/>
     <w:tmpl w:val="04090001"/>
@@ -3913,7 +4101,7 @@
       </w:rPr>
     </w:lvl>
   </w:abstractNum>
-  <w:abstractNum w:abstractNumId="11">
+  <w:abstractNum w:abstractNumId="11" w15:restartNumberingAfterBreak="0">
     <w:nsid w:val="31DD2C45"/>
     <w:multiLevelType w:val="singleLevel"/>
     <w:tmpl w:val="04090001"/>
@@ -3933,7 +4121,7 @@
       </w:rPr>
     </w:lvl>
   </w:abstractNum>
-  <w:abstractNum w:abstractNumId="12">
+  <w:abstractNum w:abstractNumId="12" w15:restartNumberingAfterBreak="0">
     <w:nsid w:val="32982B51"/>
     <w:multiLevelType w:val="singleLevel"/>
     <w:tmpl w:val="04090001"/>
@@ -3953,7 +4141,7 @@
       </w:rPr>
     </w:lvl>
   </w:abstractNum>
-  <w:abstractNum w:abstractNumId="13">
+  <w:abstractNum w:abstractNumId="13" w15:restartNumberingAfterBreak="0">
     <w:nsid w:val="3375481C"/>
     <w:multiLevelType w:val="singleLevel"/>
     <w:tmpl w:val="E6747DA6"/>
@@ -3973,7 +4161,7 @@
       </w:rPr>
     </w:lvl>
   </w:abstractNum>
-  <w:abstractNum w:abstractNumId="14">
+  <w:abstractNum w:abstractNumId="14" w15:restartNumberingAfterBreak="0">
     <w:nsid w:val="369D5471"/>
     <w:multiLevelType w:val="singleLevel"/>
     <w:tmpl w:val="04090001"/>
@@ -3993,7 +4181,7 @@
       </w:rPr>
     </w:lvl>
   </w:abstractNum>
-  <w:abstractNum w:abstractNumId="15">
+  <w:abstractNum w:abstractNumId="15" w15:restartNumberingAfterBreak="0">
     <w:nsid w:val="398C0069"/>
     <w:multiLevelType w:val="hybridMultilevel"/>
     <w:tmpl w:val="28E8AA08"/>
@@ -4132,7 +4320,7 @@
       </w:rPr>
     </w:lvl>
   </w:abstractNum>
-  <w:abstractNum w:abstractNumId="16">
+  <w:abstractNum w:abstractNumId="16" w15:restartNumberingAfterBreak="0">
     <w:nsid w:val="42B97F7B"/>
     <w:multiLevelType w:val="singleLevel"/>
     <w:tmpl w:val="04090001"/>
@@ -4152,7 +4340,7 @@
       </w:rPr>
     </w:lvl>
   </w:abstractNum>
-  <w:abstractNum w:abstractNumId="17">
+  <w:abstractNum w:abstractNumId="17" w15:restartNumberingAfterBreak="0">
     <w:nsid w:val="49E170D0"/>
     <w:multiLevelType w:val="singleLevel"/>
     <w:tmpl w:val="04090001"/>
@@ -4172,7 +4360,7 @@
       </w:rPr>
     </w:lvl>
   </w:abstractNum>
-  <w:abstractNum w:abstractNumId="18">
+  <w:abstractNum w:abstractNumId="18" w15:restartNumberingAfterBreak="0">
     <w:nsid w:val="4F64732B"/>
     <w:multiLevelType w:val="singleLevel"/>
     <w:tmpl w:val="04090001"/>
@@ -4192,7 +4380,7 @@
       </w:rPr>
     </w:lvl>
   </w:abstractNum>
-  <w:abstractNum w:abstractNumId="19">
+  <w:abstractNum w:abstractNumId="19" w15:restartNumberingAfterBreak="0">
     <w:nsid w:val="52DF734E"/>
     <w:multiLevelType w:val="singleLevel"/>
     <w:tmpl w:val="04090001"/>
@@ -4212,7 +4400,7 @@
       </w:rPr>
     </w:lvl>
   </w:abstractNum>
-  <w:abstractNum w:abstractNumId="20">
+  <w:abstractNum w:abstractNumId="20" w15:restartNumberingAfterBreak="0">
     <w:nsid w:val="59F314B7"/>
     <w:multiLevelType w:val="singleLevel"/>
     <w:tmpl w:val="04090001"/>
@@ -4232,7 +4420,7 @@
       </w:rPr>
     </w:lvl>
   </w:abstractNum>
-  <w:abstractNum w:abstractNumId="21">
+  <w:abstractNum w:abstractNumId="21" w15:restartNumberingAfterBreak="0">
     <w:nsid w:val="647235F1"/>
     <w:multiLevelType w:val="singleLevel"/>
     <w:tmpl w:val="04090001"/>
@@ -4252,7 +4440,7 @@
       </w:rPr>
     </w:lvl>
   </w:abstractNum>
-  <w:abstractNum w:abstractNumId="22">
+  <w:abstractNum w:abstractNumId="22" w15:restartNumberingAfterBreak="0">
     <w:nsid w:val="6D2F7D46"/>
     <w:multiLevelType w:val="singleLevel"/>
     <w:tmpl w:val="04090001"/>
@@ -4272,7 +4460,7 @@
       </w:rPr>
     </w:lvl>
   </w:abstractNum>
-  <w:abstractNum w:abstractNumId="23">
+  <w:abstractNum w:abstractNumId="23" w15:restartNumberingAfterBreak="0">
     <w:nsid w:val="71F21F2A"/>
     <w:multiLevelType w:val="singleLevel"/>
     <w:tmpl w:val="04090001"/>
@@ -4292,7 +4480,7 @@
       </w:rPr>
     </w:lvl>
   </w:abstractNum>
-  <w:abstractNum w:abstractNumId="24">
+  <w:abstractNum w:abstractNumId="24" w15:restartNumberingAfterBreak="0">
     <w:nsid w:val="743601FB"/>
     <w:multiLevelType w:val="singleLevel"/>
     <w:tmpl w:val="04090001"/>
@@ -4312,7 +4500,7 @@
       </w:rPr>
     </w:lvl>
   </w:abstractNum>
-  <w:abstractNum w:abstractNumId="25">
+  <w:abstractNum w:abstractNumId="25" w15:restartNumberingAfterBreak="0">
     <w:nsid w:val="756150CA"/>
     <w:multiLevelType w:val="singleLevel"/>
     <w:tmpl w:val="04090001"/>
@@ -4332,7 +4520,7 @@
       </w:rPr>
     </w:lvl>
   </w:abstractNum>
-  <w:abstractNum w:abstractNumId="26">
+  <w:abstractNum w:abstractNumId="26" w15:restartNumberingAfterBreak="0">
     <w:nsid w:val="7BE434D7"/>
     <w:multiLevelType w:val="singleLevel"/>
     <w:tmpl w:val="04090001"/>
@@ -4352,7 +4540,7 @@
       </w:rPr>
     </w:lvl>
   </w:abstractNum>
-  <w:abstractNum w:abstractNumId="27">
+  <w:abstractNum w:abstractNumId="27" w15:restartNumberingAfterBreak="0">
     <w:nsid w:val="7C9362FF"/>
     <w:multiLevelType w:val="hybridMultilevel"/>
     <w:tmpl w:val="23B07F92"/>
@@ -4612,7 +4800,7 @@
 </file>
 
 <file path=word/styles.xml><?xml version="1.0" encoding="utf-8"?>
-<w:styles xmlns:r="http://schemas.openxmlformats.org/officeDocument/2006/relationships" xmlns:w="http://schemas.openxmlformats.org/wordprocessingml/2006/main">
+<w:styles xmlns:mc="http://schemas.openxmlformats.org/markup-compatibility/2006" xmlns:r="http://schemas.openxmlformats.org/officeDocument/2006/relationships" xmlns:w="http://schemas.openxmlformats.org/wordprocessingml/2006/main" xmlns:w14="http://schemas.microsoft.com/office/word/2010/wordml" xmlns:w15="http://schemas.microsoft.com/office/word/2012/wordml" mc:Ignorable="w14 w15">
   <w:docDefaults>
     <w:rPrDefault>
       <w:rPr>
@@ -4622,144 +4810,378 @@
     </w:rPrDefault>
     <w:pPrDefault/>
   </w:docDefaults>
-  <w:latentStyles w:defLockedState="0" w:defUIPriority="99" w:defSemiHidden="1" w:defUnhideWhenUsed="1" w:defQFormat="0" w:count="267">
-    <w:lsdException w:name="Normal" w:semiHidden="0" w:uiPriority="0" w:unhideWhenUsed="0" w:qFormat="1"/>
-    <w:lsdException w:name="heading 1" w:semiHidden="0" w:uiPriority="9" w:unhideWhenUsed="0" w:qFormat="1"/>
-    <w:lsdException w:name="heading 2" w:semiHidden="0" w:uiPriority="9" w:unhideWhenUsed="0" w:qFormat="1"/>
-    <w:lsdException w:name="heading 3" w:semiHidden="0" w:uiPriority="9" w:unhideWhenUsed="0" w:qFormat="1"/>
-    <w:lsdException w:name="heading 4" w:semiHidden="0" w:uiPriority="9" w:unhideWhenUsed="0" w:qFormat="1"/>
-    <w:lsdException w:name="heading 5" w:semiHidden="0" w:uiPriority="9" w:unhideWhenUsed="0" w:qFormat="1"/>
-    <w:lsdException w:name="heading 6" w:semiHidden="0" w:uiPriority="9" w:unhideWhenUsed="0" w:qFormat="1"/>
-    <w:lsdException w:name="heading 7" w:semiHidden="0" w:uiPriority="9" w:unhideWhenUsed="0" w:qFormat="1"/>
-    <w:lsdException w:name="heading 8" w:semiHidden="0" w:uiPriority="9" w:unhideWhenUsed="0" w:qFormat="1"/>
-    <w:lsdException w:name="heading 9" w:semiHidden="0" w:uiPriority="9" w:unhideWhenUsed="0" w:qFormat="1"/>
-    <w:lsdException w:name="toc 1" w:uiPriority="39"/>
-    <w:lsdException w:name="toc 2" w:uiPriority="39"/>
-    <w:lsdException w:name="toc 3" w:uiPriority="39"/>
-    <w:lsdException w:name="toc 4" w:uiPriority="39"/>
-    <w:lsdException w:name="toc 5" w:uiPriority="39"/>
-    <w:lsdException w:name="toc 6" w:uiPriority="39"/>
-    <w:lsdException w:name="toc 7" w:uiPriority="39"/>
-    <w:lsdException w:name="toc 8" w:uiPriority="39"/>
-    <w:lsdException w:name="toc 9" w:uiPriority="39"/>
-    <w:lsdException w:name="caption" w:uiPriority="35" w:qFormat="1"/>
-    <w:lsdException w:name="Title" w:semiHidden="0" w:uiPriority="10" w:unhideWhenUsed="0" w:qFormat="1"/>
-    <w:lsdException w:name="Default Paragraph Font" w:uiPriority="1"/>
-    <w:lsdException w:name="Subtitle" w:semiHidden="0" w:uiPriority="11" w:unhideWhenUsed="0" w:qFormat="1"/>
-    <w:lsdException w:name="Strong" w:semiHidden="0" w:uiPriority="22" w:unhideWhenUsed="0" w:qFormat="1"/>
-    <w:lsdException w:name="Emphasis" w:semiHidden="0" w:uiPriority="20" w:unhideWhenUsed="0" w:qFormat="1"/>
-    <w:lsdException w:name="Table Grid" w:semiHidden="0" w:uiPriority="59" w:unhideWhenUsed="0"/>
-    <w:lsdException w:name="Placeholder Text" w:unhideWhenUsed="0"/>
-    <w:lsdException w:name="No Spacing" w:semiHidden="0" w:uiPriority="1" w:unhideWhenUsed="0" w:qFormat="1"/>
-    <w:lsdException w:name="Light Shading" w:semiHidden="0" w:uiPriority="60" w:unhideWhenUsed="0"/>
-    <w:lsdException w:name="Light List" w:semiHidden="0" w:uiPriority="61" w:unhideWhenUsed="0"/>
-    <w:lsdException w:name="Light Grid" w:semiHidden="0" w:uiPriority="62" w:unhideWhenUsed="0"/>
-    <w:lsdException w:name="Medium Shading 1" w:semiHidden="0" w:uiPriority="63" w:unhideWhenUsed="0"/>
-    <w:lsdException w:name="Medium Shading 2" w:semiHidden="0" w:uiPriority="64" w:unhideWhenUsed="0"/>
-    <w:lsdException w:name="Medium List 1" w:semiHidden="0" w:uiPriority="65" w:unhideWhenUsed="0"/>
-    <w:lsdException w:name="Medium List 2" w:semiHidden="0" w:uiPriority="66" w:unhideWhenUsed="0"/>
-    <w:lsdException w:name="Medium Grid 1" w:semiHidden="0" w:uiPriority="67" w:unhideWhenUsed="0"/>
-    <w:lsdException w:name="Medium Grid 2" w:semiHidden="0" w:uiPriority="68" w:unhideWhenUsed="0"/>
-    <w:lsdException w:name="Medium Grid 3" w:semiHidden="0" w:uiPriority="69" w:unhideWhenUsed="0"/>
-    <w:lsdException w:name="Dark List" w:semiHidden="0" w:uiPriority="70" w:unhideWhenUsed="0"/>
-    <w:lsdException w:name="Colorful Shading" w:semiHidden="0" w:uiPriority="71" w:unhideWhenUsed="0"/>
-    <w:lsdException w:name="Colorful List" w:semiHidden="0" w:uiPriority="72" w:unhideWhenUsed="0"/>
-    <w:lsdException w:name="Colorful Grid" w:semiHidden="0" w:uiPriority="73" w:unhideWhenUsed="0"/>
-    <w:lsdException w:name="Light Shading Accent 1" w:semiHidden="0" w:uiPriority="60" w:unhideWhenUsed="0"/>
-    <w:lsdException w:name="Light List Accent 1" w:semiHidden="0" w:uiPriority="61" w:unhideWhenUsed="0"/>
-    <w:lsdException w:name="Light Grid Accent 1" w:semiHidden="0" w:uiPriority="62" w:unhideWhenUsed="0"/>
-    <w:lsdException w:name="Medium Shading 1 Accent 1" w:semiHidden="0" w:uiPriority="63" w:unhideWhenUsed="0"/>
-    <w:lsdException w:name="Medium Shading 2 Accent 1" w:semiHidden="0" w:uiPriority="64" w:unhideWhenUsed="0"/>
-    <w:lsdException w:name="Medium List 1 Accent 1" w:semiHidden="0" w:uiPriority="65" w:unhideWhenUsed="0"/>
-    <w:lsdException w:name="Revision" w:unhideWhenUsed="0"/>
-    <w:lsdException w:name="List Paragraph" w:semiHidden="0" w:uiPriority="34" w:unhideWhenUsed="0" w:qFormat="1"/>
-    <w:lsdException w:name="Quote" w:semiHidden="0" w:uiPriority="29" w:unhideWhenUsed="0" w:qFormat="1"/>
-    <w:lsdException w:name="Intense Quote" w:semiHidden="0" w:uiPriority="30" w:unhideWhenUsed="0" w:qFormat="1"/>
-    <w:lsdException w:name="Medium List 2 Accent 1" w:semiHidden="0" w:uiPriority="66" w:unhideWhenUsed="0"/>
-    <w:lsdException w:name="Medium Grid 1 Accent 1" w:semiHidden="0" w:uiPriority="67" w:unhideWhenUsed="0"/>
-    <w:lsdException w:name="Medium Grid 2 Accent 1" w:semiHidden="0" w:uiPriority="68" w:unhideWhenUsed="0"/>
-    <w:lsdException w:name="Medium Grid 3 Accent 1" w:semiHidden="0" w:uiPriority="69" w:unhideWhenUsed="0"/>
-    <w:lsdException w:name="Dark List Accent 1" w:semiHidden="0" w:uiPriority="70" w:unhideWhenUsed="0"/>
-    <w:lsdException w:name="Colorful Shading Accent 1" w:semiHidden="0" w:uiPriority="71" w:unhideWhenUsed="0"/>
-    <w:lsdException w:name="Colorful List Accent 1" w:semiHidden="0" w:uiPriority="72" w:unhideWhenUsed="0"/>
-    <w:lsdException w:name="Colorful Grid Accent 1" w:semiHidden="0" w:uiPriority="73" w:unhideWhenUsed="0"/>
-    <w:lsdException w:name="Light Shading Accent 2" w:semiHidden="0" w:uiPriority="60" w:unhideWhenUsed="0"/>
-    <w:lsdException w:name="Light List Accent 2" w:semiHidden="0" w:uiPriority="61" w:unhideWhenUsed="0"/>
-    <w:lsdException w:name="Light Grid Accent 2" w:semiHidden="0" w:uiPriority="62" w:unhideWhenUsed="0"/>
-    <w:lsdException w:name="Medium Shading 1 Accent 2" w:semiHidden="0" w:uiPriority="63" w:unhideWhenUsed="0"/>
-    <w:lsdException w:name="Medium Shading 2 Accent 2" w:semiHidden="0" w:uiPriority="64" w:unhideWhenUsed="0"/>
-    <w:lsdException w:name="Medium List 1 Accent 2" w:semiHidden="0" w:uiPriority="65" w:unhideWhenUsed="0"/>
-    <w:lsdException w:name="Medium List 2 Accent 2" w:semiHidden="0" w:uiPriority="66" w:unhideWhenUsed="0"/>
-    <w:lsdException w:name="Medium Grid 1 Accent 2" w:semiHidden="0" w:uiPriority="67" w:unhideWhenUsed="0"/>
-    <w:lsdException w:name="Medium Grid 2 Accent 2" w:semiHidden="0" w:uiPriority="68" w:unhideWhenUsed="0"/>
-    <w:lsdException w:name="Medium Grid 3 Accent 2" w:semiHidden="0" w:uiPriority="69" w:unhideWhenUsed="0"/>
-    <w:lsdException w:name="Dark List Accent 2" w:semiHidden="0" w:uiPriority="70" w:unhideWhenUsed="0"/>
-    <w:lsdException w:name="Colorful Shading Accent 2" w:semiHidden="0" w:uiPriority="71" w:unhideWhenUsed="0"/>
-    <w:lsdException w:name="Colorful List Accent 2" w:semiHidden="0" w:uiPriority="72" w:unhideWhenUsed="0"/>
-    <w:lsdException w:name="Colorful Grid Accent 2" w:semiHidden="0" w:uiPriority="73" w:unhideWhenUsed="0"/>
-    <w:lsdException w:name="Light Shading Accent 3" w:semiHidden="0" w:uiPriority="60" w:unhideWhenUsed="0"/>
-    <w:lsdException w:name="Light List Accent 3" w:semiHidden="0" w:uiPriority="61" w:unhideWhenUsed="0"/>
-    <w:lsdException w:name="Light Grid Accent 3" w:semiHidden="0" w:uiPriority="62" w:unhideWhenUsed="0"/>
-    <w:lsdException w:name="Medium Shading 1 Accent 3" w:semiHidden="0" w:uiPriority="63" w:unhideWhenUsed="0"/>
-    <w:lsdException w:name="Medium Shading 2 Accent 3" w:semiHidden="0" w:uiPriority="64" w:unhideWhenUsed="0"/>
-    <w:lsdException w:name="Medium List 1 Accent 3" w:semiHidden="0" w:uiPriority="65" w:unhideWhenUsed="0"/>
-    <w:lsdException w:name="Medium List 2 Accent 3" w:semiHidden="0" w:uiPriority="66" w:unhideWhenUsed="0"/>
-    <w:lsdException w:name="Medium Grid 1 Accent 3" w:semiHidden="0" w:uiPriority="67" w:unhideWhenUsed="0"/>
-    <w:lsdException w:name="Medium Grid 2 Accent 3" w:semiHidden="0" w:uiPriority="68" w:unhideWhenUsed="0"/>
-    <w:lsdException w:name="Medium Grid 3 Accent 3" w:semiHidden="0" w:uiPriority="69" w:unhideWhenUsed="0"/>
-    <w:lsdException w:name="Dark List Accent 3" w:semiHidden="0" w:uiPriority="70" w:unhideWhenUsed="0"/>
-    <w:lsdException w:name="Colorful Shading Accent 3" w:semiHidden="0" w:uiPriority="71" w:unhideWhenUsed="0"/>
-    <w:lsdException w:name="Colorful List Accent 3" w:semiHidden="0" w:uiPriority="72" w:unhideWhenUsed="0"/>
-    <w:lsdException w:name="Colorful Grid Accent 3" w:semiHidden="0" w:uiPriority="73" w:unhideWhenUsed="0"/>
-    <w:lsdException w:name="Light Shading Accent 4" w:semiHidden="0" w:uiPriority="60" w:unhideWhenUsed="0"/>
-    <w:lsdException w:name="Light List Accent 4" w:semiHidden="0" w:uiPriority="61" w:unhideWhenUsed="0"/>
-    <w:lsdException w:name="Light Grid Accent 4" w:semiHidden="0" w:uiPriority="62" w:unhideWhenUsed="0"/>
-    <w:lsdException w:name="Medium Shading 1 Accent 4" w:semiHidden="0" w:uiPriority="63" w:unhideWhenUsed="0"/>
-    <w:lsdException w:name="Medium Shading 2 Accent 4" w:semiHidden="0" w:uiPriority="64" w:unhideWhenUsed="0"/>
-    <w:lsdException w:name="Medium List 1 Accent 4" w:semiHidden="0" w:uiPriority="65" w:unhideWhenUsed="0"/>
-    <w:lsdException w:name="Medium List 2 Accent 4" w:semiHidden="0" w:uiPriority="66" w:unhideWhenUsed="0"/>
-    <w:lsdException w:name="Medium Grid 1 Accent 4" w:semiHidden="0" w:uiPriority="67" w:unhideWhenUsed="0"/>
-    <w:lsdException w:name="Medium Grid 2 Accent 4" w:semiHidden="0" w:uiPriority="68" w:unhideWhenUsed="0"/>
-    <w:lsdException w:name="Medium Grid 3 Accent 4" w:semiHidden="0" w:uiPriority="69" w:unhideWhenUsed="0"/>
-    <w:lsdException w:name="Dark List Accent 4" w:semiHidden="0" w:uiPriority="70" w:unhideWhenUsed="0"/>
-    <w:lsdException w:name="Colorful Shading Accent 4" w:semiHidden="0" w:uiPriority="71" w:unhideWhenUsed="0"/>
-    <w:lsdException w:name="Colorful List Accent 4" w:semiHidden="0" w:uiPriority="72" w:unhideWhenUsed="0"/>
-    <w:lsdException w:name="Colorful Grid Accent 4" w:semiHidden="0" w:uiPriority="73" w:unhideWhenUsed="0"/>
-    <w:lsdException w:name="Light Shading Accent 5" w:semiHidden="0" w:uiPriority="60" w:unhideWhenUsed="0"/>
-    <w:lsdException w:name="Light List Accent 5" w:semiHidden="0" w:uiPriority="61" w:unhideWhenUsed="0"/>
-    <w:lsdException w:name="Light Grid Accent 5" w:semiHidden="0" w:uiPriority="62" w:unhideWhenUsed="0"/>
-    <w:lsdException w:name="Medium Shading 1 Accent 5" w:semiHidden="0" w:uiPriority="63" w:unhideWhenUsed="0"/>
-    <w:lsdException w:name="Medium Shading 2 Accent 5" w:semiHidden="0" w:uiPriority="64" w:unhideWhenUsed="0"/>
-    <w:lsdException w:name="Medium List 1 Accent 5" w:semiHidden="0" w:uiPriority="65" w:unhideWhenUsed="0"/>
-    <w:lsdException w:name="Medium List 2 Accent 5" w:semiHidden="0" w:uiPriority="66" w:unhideWhenUsed="0"/>
-    <w:lsdException w:name="Medium Grid 1 Accent 5" w:semiHidden="0" w:uiPriority="67" w:unhideWhenUsed="0"/>
-    <w:lsdException w:name="Medium Grid 2 Accent 5" w:semiHidden="0" w:uiPriority="68" w:unhideWhenUsed="0"/>
-    <w:lsdException w:name="Medium Grid 3 Accent 5" w:semiHidden="0" w:uiPriority="69" w:unhideWhenUsed="0"/>
-    <w:lsdException w:name="Dark List Accent 5" w:semiHidden="0" w:uiPriority="70" w:unhideWhenUsed="0"/>
-    <w:lsdException w:name="Colorful Shading Accent 5" w:semiHidden="0" w:uiPriority="71" w:unhideWhenUsed="0"/>
-    <w:lsdException w:name="Colorful List Accent 5" w:semiHidden="0" w:uiPriority="72" w:unhideWhenUsed="0"/>
-    <w:lsdException w:name="Colorful Grid Accent 5" w:semiHidden="0" w:uiPriority="73" w:unhideWhenUsed="0"/>
-    <w:lsdException w:name="Light Shading Accent 6" w:semiHidden="0" w:uiPriority="60" w:unhideWhenUsed="0"/>
-    <w:lsdException w:name="Light List Accent 6" w:semiHidden="0" w:uiPriority="61" w:unhideWhenUsed="0"/>
-    <w:lsdException w:name="Light Grid Accent 6" w:semiHidden="0" w:uiPriority="62" w:unhideWhenUsed="0"/>
-    <w:lsdException w:name="Medium Shading 1 Accent 6" w:semiHidden="0" w:uiPriority="63" w:unhideWhenUsed="0"/>
-    <w:lsdException w:name="Medium Shading 2 Accent 6" w:semiHidden="0" w:uiPriority="64" w:unhideWhenUsed="0"/>
-    <w:lsdException w:name="Medium List 1 Accent 6" w:semiHidden="0" w:uiPriority="65" w:unhideWhenUsed="0"/>
-    <w:lsdException w:name="Medium List 2 Accent 6" w:semiHidden="0" w:uiPriority="66" w:unhideWhenUsed="0"/>
-    <w:lsdException w:name="Medium Grid 1 Accent 6" w:semiHidden="0" w:uiPriority="67" w:unhideWhenUsed="0"/>
-    <w:lsdException w:name="Medium Grid 2 Accent 6" w:semiHidden="0" w:uiPriority="68" w:unhideWhenUsed="0"/>
-    <w:lsdException w:name="Medium Grid 3 Accent 6" w:semiHidden="0" w:uiPriority="69" w:unhideWhenUsed="0"/>
-    <w:lsdException w:name="Dark List Accent 6" w:semiHidden="0" w:uiPriority="70" w:unhideWhenUsed="0"/>
-    <w:lsdException w:name="Colorful Shading Accent 6" w:semiHidden="0" w:uiPriority="71" w:unhideWhenUsed="0"/>
-    <w:lsdException w:name="Colorful List Accent 6" w:semiHidden="0" w:uiPriority="72" w:unhideWhenUsed="0"/>
-    <w:lsdException w:name="Colorful Grid Accent 6" w:semiHidden="0" w:uiPriority="73" w:unhideWhenUsed="0"/>
-    <w:lsdException w:name="Subtle Emphasis" w:semiHidden="0" w:uiPriority="19" w:unhideWhenUsed="0" w:qFormat="1"/>
-    <w:lsdException w:name="Intense Emphasis" w:semiHidden="0" w:uiPriority="21" w:unhideWhenUsed="0" w:qFormat="1"/>
-    <w:lsdException w:name="Subtle Reference" w:semiHidden="0" w:uiPriority="31" w:unhideWhenUsed="0" w:qFormat="1"/>
-    <w:lsdException w:name="Intense Reference" w:semiHidden="0" w:uiPriority="32" w:unhideWhenUsed="0" w:qFormat="1"/>
-    <w:lsdException w:name="Book Title" w:semiHidden="0" w:uiPriority="33" w:unhideWhenUsed="0" w:qFormat="1"/>
-    <w:lsdException w:name="Bibliography" w:uiPriority="37"/>
-    <w:lsdException w:name="TOC Heading" w:uiPriority="39" w:qFormat="1"/>
+  <w:latentStyles w:defLockedState="0" w:defUIPriority="99" w:defSemiHidden="0" w:defUnhideWhenUsed="0" w:defQFormat="0" w:count="371">
+    <w:lsdException w:name="Normal" w:uiPriority="0" w:qFormat="1"/>
+    <w:lsdException w:name="heading 1" w:uiPriority="9" w:qFormat="1"/>
+    <w:lsdException w:name="heading 2" w:uiPriority="9" w:qFormat="1"/>
+    <w:lsdException w:name="heading 3" w:uiPriority="9" w:qFormat="1"/>
+    <w:lsdException w:name="heading 4" w:uiPriority="9" w:qFormat="1"/>
+    <w:lsdException w:name="heading 5" w:uiPriority="9" w:qFormat="1"/>
+    <w:lsdException w:name="heading 6" w:uiPriority="9" w:qFormat="1"/>
+    <w:lsdException w:name="heading 7" w:uiPriority="9" w:qFormat="1"/>
+    <w:lsdException w:name="heading 8" w:uiPriority="9" w:qFormat="1"/>
+    <w:lsdException w:name="heading 9" w:uiPriority="9" w:qFormat="1"/>
+    <w:lsdException w:name="index 1" w:semiHidden="1" w:unhideWhenUsed="1"/>
+    <w:lsdException w:name="index 2" w:semiHidden="1" w:unhideWhenUsed="1"/>
+    <w:lsdException w:name="index 3" w:semiHidden="1" w:unhideWhenUsed="1"/>
+    <w:lsdException w:name="index 4" w:semiHidden="1" w:unhideWhenUsed="1"/>
+    <w:lsdException w:name="index 5" w:semiHidden="1" w:unhideWhenUsed="1"/>
+    <w:lsdException w:name="index 6" w:semiHidden="1" w:unhideWhenUsed="1"/>
+    <w:lsdException w:name="index 7" w:semiHidden="1" w:unhideWhenUsed="1"/>
+    <w:lsdException w:name="index 8" w:semiHidden="1" w:unhideWhenUsed="1"/>
+    <w:lsdException w:name="index 9" w:semiHidden="1" w:unhideWhenUsed="1"/>
+    <w:lsdException w:name="toc 1" w:semiHidden="1" w:uiPriority="39" w:unhideWhenUsed="1"/>
+    <w:lsdException w:name="toc 2" w:semiHidden="1" w:uiPriority="39" w:unhideWhenUsed="1"/>
+    <w:lsdException w:name="toc 3" w:semiHidden="1" w:uiPriority="39" w:unhideWhenUsed="1"/>
+    <w:lsdException w:name="toc 4" w:semiHidden="1" w:uiPriority="39" w:unhideWhenUsed="1"/>
+    <w:lsdException w:name="toc 5" w:semiHidden="1" w:uiPriority="39" w:unhideWhenUsed="1"/>
+    <w:lsdException w:name="toc 6" w:semiHidden="1" w:uiPriority="39" w:unhideWhenUsed="1"/>
+    <w:lsdException w:name="toc 7" w:semiHidden="1" w:uiPriority="39" w:unhideWhenUsed="1"/>
+    <w:lsdException w:name="toc 8" w:semiHidden="1" w:uiPriority="39" w:unhideWhenUsed="1"/>
+    <w:lsdException w:name="toc 9" w:semiHidden="1" w:uiPriority="39" w:unhideWhenUsed="1"/>
+    <w:lsdException w:name="Normal Indent" w:semiHidden="1" w:unhideWhenUsed="1"/>
+    <w:lsdException w:name="footnote text" w:semiHidden="1" w:unhideWhenUsed="1"/>
+    <w:lsdException w:name="annotation text" w:semiHidden="1" w:unhideWhenUsed="1"/>
+    <w:lsdException w:name="header" w:semiHidden="1" w:unhideWhenUsed="1"/>
+    <w:lsdException w:name="footer" w:semiHidden="1" w:unhideWhenUsed="1"/>
+    <w:lsdException w:name="index heading" w:semiHidden="1" w:unhideWhenUsed="1"/>
+    <w:lsdException w:name="caption" w:semiHidden="1" w:uiPriority="35" w:unhideWhenUsed="1" w:qFormat="1"/>
+    <w:lsdException w:name="table of figures" w:semiHidden="1" w:unhideWhenUsed="1"/>
+    <w:lsdException w:name="envelope address" w:semiHidden="1" w:unhideWhenUsed="1"/>
+    <w:lsdException w:name="envelope return" w:semiHidden="1" w:unhideWhenUsed="1"/>
+    <w:lsdException w:name="footnote reference" w:semiHidden="1" w:unhideWhenUsed="1"/>
+    <w:lsdException w:name="annotation reference" w:semiHidden="1" w:unhideWhenUsed="1"/>
+    <w:lsdException w:name="line number" w:semiHidden="1" w:unhideWhenUsed="1"/>
+    <w:lsdException w:name="page number" w:semiHidden="1" w:unhideWhenUsed="1"/>
+    <w:lsdException w:name="endnote reference" w:semiHidden="1" w:unhideWhenUsed="1"/>
+    <w:lsdException w:name="endnote text" w:semiHidden="1" w:unhideWhenUsed="1"/>
+    <w:lsdException w:name="table of authorities" w:semiHidden="1" w:unhideWhenUsed="1"/>
+    <w:lsdException w:name="macro" w:semiHidden="1" w:unhideWhenUsed="1"/>
+    <w:lsdException w:name="toa heading" w:semiHidden="1" w:unhideWhenUsed="1"/>
+    <w:lsdException w:name="List" w:semiHidden="1" w:unhideWhenUsed="1"/>
+    <w:lsdException w:name="List Bullet" w:semiHidden="1" w:unhideWhenUsed="1"/>
+    <w:lsdException w:name="List Number" w:semiHidden="1" w:unhideWhenUsed="1"/>
+    <w:lsdException w:name="List 2" w:semiHidden="1" w:unhideWhenUsed="1"/>
+    <w:lsdException w:name="List 3" w:semiHidden="1" w:unhideWhenUsed="1"/>
+    <w:lsdException w:name="List 4" w:semiHidden="1" w:unhideWhenUsed="1"/>
+    <w:lsdException w:name="List 5" w:semiHidden="1" w:unhideWhenUsed="1"/>
+    <w:lsdException w:name="List Bullet 2" w:semiHidden="1" w:unhideWhenUsed="1"/>
+    <w:lsdException w:name="List Bullet 3" w:semiHidden="1" w:unhideWhenUsed="1"/>
+    <w:lsdException w:name="List Bullet 4" w:semiHidden="1" w:unhideWhenUsed="1"/>
+    <w:lsdException w:name="List Bullet 5" w:semiHidden="1" w:unhideWhenUsed="1"/>
+    <w:lsdException w:name="List Number 2" w:semiHidden="1" w:unhideWhenUsed="1"/>
+    <w:lsdException w:name="List Number 3" w:semiHidden="1" w:unhideWhenUsed="1"/>
+    <w:lsdException w:name="List Number 4" w:semiHidden="1" w:unhideWhenUsed="1"/>
+    <w:lsdException w:name="List Number 5" w:semiHidden="1" w:unhideWhenUsed="1"/>
+    <w:lsdException w:name="Title" w:uiPriority="10" w:qFormat="1"/>
+    <w:lsdException w:name="Closing" w:semiHidden="1" w:unhideWhenUsed="1"/>
+    <w:lsdException w:name="Signature" w:semiHidden="1" w:unhideWhenUsed="1"/>
+    <w:lsdException w:name="Default Paragraph Font" w:semiHidden="1" w:uiPriority="1" w:unhideWhenUsed="1"/>
+    <w:lsdException w:name="Body Text" w:semiHidden="1" w:unhideWhenUsed="1"/>
+    <w:lsdException w:name="Body Text Indent" w:semiHidden="1" w:unhideWhenUsed="1"/>
+    <w:lsdException w:name="List Continue" w:semiHidden="1" w:unhideWhenUsed="1"/>
+    <w:lsdException w:name="List Continue 2" w:semiHidden="1" w:unhideWhenUsed="1"/>
+    <w:lsdException w:name="List Continue 3" w:semiHidden="1" w:unhideWhenUsed="1"/>
+    <w:lsdException w:name="List Continue 4" w:semiHidden="1" w:unhideWhenUsed="1"/>
+    <w:lsdException w:name="List Continue 5" w:semiHidden="1" w:unhideWhenUsed="1"/>
+    <w:lsdException w:name="Message Header" w:semiHidden="1" w:unhideWhenUsed="1"/>
+    <w:lsdException w:name="Subtitle" w:uiPriority="11" w:qFormat="1"/>
+    <w:lsdException w:name="Salutation" w:semiHidden="1" w:unhideWhenUsed="1"/>
+    <w:lsdException w:name="Date" w:semiHidden="1" w:unhideWhenUsed="1"/>
+    <w:lsdException w:name="Body Text First Indent" w:semiHidden="1" w:unhideWhenUsed="1"/>
+    <w:lsdException w:name="Body Text First Indent 2" w:semiHidden="1" w:unhideWhenUsed="1"/>
+    <w:lsdException w:name="Note Heading" w:semiHidden="1" w:unhideWhenUsed="1"/>
+    <w:lsdException w:name="Body Text 2" w:semiHidden="1" w:unhideWhenUsed="1"/>
+    <w:lsdException w:name="Body Text 3" w:semiHidden="1" w:unhideWhenUsed="1"/>
+    <w:lsdException w:name="Body Text Indent 2" w:semiHidden="1" w:unhideWhenUsed="1"/>
+    <w:lsdException w:name="Body Text Indent 3" w:semiHidden="1" w:unhideWhenUsed="1"/>
+    <w:lsdException w:name="Block Text" w:semiHidden="1" w:unhideWhenUsed="1"/>
+    <w:lsdException w:name="Hyperlink" w:semiHidden="1" w:unhideWhenUsed="1"/>
+    <w:lsdException w:name="FollowedHyperlink" w:semiHidden="1" w:unhideWhenUsed="1"/>
+    <w:lsdException w:name="Strong" w:uiPriority="22" w:qFormat="1"/>
+    <w:lsdException w:name="Emphasis" w:uiPriority="20" w:qFormat="1"/>
+    <w:lsdException w:name="Document Map" w:semiHidden="1" w:unhideWhenUsed="1"/>
+    <w:lsdException w:name="Plain Text" w:semiHidden="1" w:unhideWhenUsed="1"/>
+    <w:lsdException w:name="E-mail Signature" w:semiHidden="1" w:unhideWhenUsed="1"/>
+    <w:lsdException w:name="HTML Top of Form" w:semiHidden="1" w:unhideWhenUsed="1"/>
+    <w:lsdException w:name="HTML Bottom of Form" w:semiHidden="1" w:unhideWhenUsed="1"/>
+    <w:lsdException w:name="Normal (Web)" w:semiHidden="1" w:unhideWhenUsed="1"/>
+    <w:lsdException w:name="HTML Acronym" w:semiHidden="1" w:unhideWhenUsed="1"/>
+    <w:lsdException w:name="HTML Address" w:semiHidden="1" w:unhideWhenUsed="1"/>
+    <w:lsdException w:name="HTML Cite" w:semiHidden="1" w:unhideWhenUsed="1"/>
+    <w:lsdException w:name="HTML Code" w:semiHidden="1" w:unhideWhenUsed="1"/>
+    <w:lsdException w:name="HTML Definition" w:semiHidden="1" w:unhideWhenUsed="1"/>
+    <w:lsdException w:name="HTML Keyboard" w:semiHidden="1" w:unhideWhenUsed="1"/>
+    <w:lsdException w:name="HTML Preformatted" w:semiHidden="1" w:unhideWhenUsed="1"/>
+    <w:lsdException w:name="HTML Sample" w:semiHidden="1" w:unhideWhenUsed="1"/>
+    <w:lsdException w:name="HTML Typewriter" w:semiHidden="1" w:unhideWhenUsed="1"/>
+    <w:lsdException w:name="HTML Variable" w:semiHidden="1" w:unhideWhenUsed="1"/>
+    <w:lsdException w:name="Normal Table" w:semiHidden="1" w:unhideWhenUsed="1"/>
+    <w:lsdException w:name="annotation subject" w:semiHidden="1" w:unhideWhenUsed="1"/>
+    <w:lsdException w:name="No List" w:semiHidden="1" w:unhideWhenUsed="1"/>
+    <w:lsdException w:name="Outline List 1" w:semiHidden="1" w:unhideWhenUsed="1"/>
+    <w:lsdException w:name="Outline List 2" w:semiHidden="1" w:unhideWhenUsed="1"/>
+    <w:lsdException w:name="Outline List 3" w:semiHidden="1" w:unhideWhenUsed="1"/>
+    <w:lsdException w:name="Table Simple 1" w:semiHidden="1" w:unhideWhenUsed="1"/>
+    <w:lsdException w:name="Table Simple 2" w:semiHidden="1" w:unhideWhenUsed="1"/>
+    <w:lsdException w:name="Table Simple 3" w:semiHidden="1" w:unhideWhenUsed="1"/>
+    <w:lsdException w:name="Table Classic 1" w:semiHidden="1" w:unhideWhenUsed="1"/>
+    <w:lsdException w:name="Table Classic 2" w:semiHidden="1" w:unhideWhenUsed="1"/>
+    <w:lsdException w:name="Table Classic 3" w:semiHidden="1" w:unhideWhenUsed="1"/>
+    <w:lsdException w:name="Table Classic 4" w:semiHidden="1" w:unhideWhenUsed="1"/>
+    <w:lsdException w:name="Table Colorful 1" w:semiHidden="1" w:unhideWhenUsed="1"/>
+    <w:lsdException w:name="Table Colorful 2" w:semiHidden="1" w:unhideWhenUsed="1"/>
+    <w:lsdException w:name="Table Colorful 3" w:semiHidden="1" w:unhideWhenUsed="1"/>
+    <w:lsdException w:name="Table Columns 1" w:semiHidden="1" w:unhideWhenUsed="1"/>
+    <w:lsdException w:name="Table Columns 2" w:semiHidden="1" w:unhideWhenUsed="1"/>
+    <w:lsdException w:name="Table Columns 3" w:semiHidden="1" w:unhideWhenUsed="1"/>
+    <w:lsdException w:name="Table Columns 4" w:semiHidden="1" w:unhideWhenUsed="1"/>
+    <w:lsdException w:name="Table Columns 5" w:semiHidden="1" w:unhideWhenUsed="1"/>
+    <w:lsdException w:name="Table Grid 1" w:semiHidden="1" w:unhideWhenUsed="1"/>
+    <w:lsdException w:name="Table Grid 2" w:semiHidden="1" w:unhideWhenUsed="1"/>
+    <w:lsdException w:name="Table Grid 3" w:semiHidden="1" w:unhideWhenUsed="1"/>
+    <w:lsdException w:name="Table Grid 4" w:semiHidden="1" w:unhideWhenUsed="1"/>
+    <w:lsdException w:name="Table Grid 5" w:semiHidden="1" w:unhideWhenUsed="1"/>
+    <w:lsdException w:name="Table Grid 6" w:semiHidden="1" w:unhideWhenUsed="1"/>
+    <w:lsdException w:name="Table Grid 7" w:semiHidden="1" w:unhideWhenUsed="1"/>
+    <w:lsdException w:name="Table Grid 8" w:semiHidden="1" w:unhideWhenUsed="1"/>
+    <w:lsdException w:name="Table List 1" w:semiHidden="1" w:unhideWhenUsed="1"/>
+    <w:lsdException w:name="Table List 2" w:semiHidden="1" w:unhideWhenUsed="1"/>
+    <w:lsdException w:name="Table List 3" w:semiHidden="1" w:unhideWhenUsed="1"/>
+    <w:lsdException w:name="Table List 4" w:semiHidden="1" w:unhideWhenUsed="1"/>
+    <w:lsdException w:name="Table List 5" w:semiHidden="1" w:unhideWhenUsed="1"/>
+    <w:lsdException w:name="Table List 6" w:semiHidden="1" w:unhideWhenUsed="1"/>
+    <w:lsdException w:name="Table List 7" w:semiHidden="1" w:unhideWhenUsed="1"/>
+    <w:lsdException w:name="Table List 8" w:semiHidden="1" w:unhideWhenUsed="1"/>
+    <w:lsdException w:name="Table 3D effects 1" w:semiHidden="1" w:unhideWhenUsed="1"/>
+    <w:lsdException w:name="Table 3D effects 2" w:semiHidden="1" w:unhideWhenUsed="1"/>
+    <w:lsdException w:name="Table 3D effects 3" w:semiHidden="1" w:unhideWhenUsed="1"/>
+    <w:lsdException w:name="Table Contemporary" w:semiHidden="1" w:unhideWhenUsed="1"/>
+    <w:lsdException w:name="Table Elegant" w:semiHidden="1" w:unhideWhenUsed="1"/>
+    <w:lsdException w:name="Table Professional" w:semiHidden="1" w:unhideWhenUsed="1"/>
+    <w:lsdException w:name="Table Subtle 1" w:semiHidden="1" w:unhideWhenUsed="1"/>
+    <w:lsdException w:name="Table Subtle 2" w:semiHidden="1" w:unhideWhenUsed="1"/>
+    <w:lsdException w:name="Table Web 1" w:semiHidden="1" w:unhideWhenUsed="1"/>
+    <w:lsdException w:name="Table Web 2" w:semiHidden="1" w:unhideWhenUsed="1"/>
+    <w:lsdException w:name="Table Web 3" w:semiHidden="1" w:unhideWhenUsed="1"/>
+    <w:lsdException w:name="Balloon Text" w:semiHidden="1" w:unhideWhenUsed="1"/>
+    <w:lsdException w:name="Table Grid" w:uiPriority="59"/>
+    <w:lsdException w:name="Table Theme" w:semiHidden="1" w:unhideWhenUsed="1"/>
+    <w:lsdException w:name="Placeholder Text" w:semiHidden="1"/>
+    <w:lsdException w:name="No Spacing" w:uiPriority="1" w:qFormat="1"/>
+    <w:lsdException w:name="Light Shading" w:uiPriority="60"/>
+    <w:lsdException w:name="Light List" w:uiPriority="61"/>
+    <w:lsdException w:name="Light Grid" w:uiPriority="62"/>
+    <w:lsdException w:name="Medium Shading 1" w:uiPriority="63"/>
+    <w:lsdException w:name="Medium Shading 2" w:uiPriority="64"/>
+    <w:lsdException w:name="Medium List 1" w:uiPriority="65"/>
+    <w:lsdException w:name="Medium List 2" w:uiPriority="66"/>
+    <w:lsdException w:name="Medium Grid 1" w:uiPriority="67"/>
+    <w:lsdException w:name="Medium Grid 2" w:uiPriority="68"/>
+    <w:lsdException w:name="Medium Grid 3" w:uiPriority="69"/>
+    <w:lsdException w:name="Dark List" w:uiPriority="70"/>
+    <w:lsdException w:name="Colorful Shading" w:uiPriority="71"/>
+    <w:lsdException w:name="Colorful List" w:uiPriority="72"/>
+    <w:lsdException w:name="Colorful Grid" w:uiPriority="73"/>
+    <w:lsdException w:name="Light Shading Accent 1" w:uiPriority="60"/>
+    <w:lsdException w:name="Light List Accent 1" w:uiPriority="61"/>
+    <w:lsdException w:name="Light Grid Accent 1" w:uiPriority="62"/>
+    <w:lsdException w:name="Medium Shading 1 Accent 1" w:uiPriority="63"/>
+    <w:lsdException w:name="Medium Shading 2 Accent 1" w:uiPriority="64"/>
+    <w:lsdException w:name="Medium List 1 Accent 1" w:uiPriority="65"/>
+    <w:lsdException w:name="Revision" w:semiHidden="1"/>
+    <w:lsdException w:name="List Paragraph" w:uiPriority="34" w:qFormat="1"/>
+    <w:lsdException w:name="Quote" w:uiPriority="29" w:qFormat="1"/>
+    <w:lsdException w:name="Intense Quote" w:uiPriority="30" w:qFormat="1"/>
+    <w:lsdException w:name="Medium List 2 Accent 1" w:uiPriority="66"/>
+    <w:lsdException w:name="Medium Grid 1 Accent 1" w:uiPriority="67"/>
+    <w:lsdException w:name="Medium Grid 2 Accent 1" w:uiPriority="68"/>
+    <w:lsdException w:name="Medium Grid 3 Accent 1" w:uiPriority="69"/>
+    <w:lsdException w:name="Dark List Accent 1" w:uiPriority="70"/>
+    <w:lsdException w:name="Colorful Shading Accent 1" w:uiPriority="71"/>
+    <w:lsdException w:name="Colorful List Accent 1" w:uiPriority="72"/>
+    <w:lsdException w:name="Colorful Grid Accent 1" w:uiPriority="73"/>
+    <w:lsdException w:name="Light Shading Accent 2" w:uiPriority="60"/>
+    <w:lsdException w:name="Light List Accent 2" w:uiPriority="61"/>
+    <w:lsdException w:name="Light Grid Accent 2" w:uiPriority="62"/>
+    <w:lsdException w:name="Medium Shading 1 Accent 2" w:uiPriority="63"/>
+    <w:lsdException w:name="Medium Shading 2 Accent 2" w:uiPriority="64"/>
+    <w:lsdException w:name="Medium List 1 Accent 2" w:uiPriority="65"/>
+    <w:lsdException w:name="Medium List 2 Accent 2" w:uiPriority="66"/>
+    <w:lsdException w:name="Medium Grid 1 Accent 2" w:uiPriority="67"/>
+    <w:lsdException w:name="Medium Grid 2 Accent 2" w:uiPriority="68"/>
+    <w:lsdException w:name="Medium Grid 3 Accent 2" w:uiPriority="69"/>
+    <w:lsdException w:name="Dark List Accent 2" w:uiPriority="70"/>
+    <w:lsdException w:name="Colorful Shading Accent 2" w:uiPriority="71"/>
+    <w:lsdException w:name="Colorful List Accent 2" w:uiPriority="72"/>
+    <w:lsdException w:name="Colorful Grid Accent 2" w:uiPriority="73"/>
+    <w:lsdException w:name="Light Shading Accent 3" w:uiPriority="60"/>
+    <w:lsdException w:name="Light List Accent 3" w:uiPriority="61"/>
+    <w:lsdException w:name="Light Grid Accent 3" w:uiPriority="62"/>
+    <w:lsdException w:name="Medium Shading 1 Accent 3" w:uiPriority="63"/>
+    <w:lsdException w:name="Medium Shading 2 Accent 3" w:uiPriority="64"/>
+    <w:lsdException w:name="Medium List 1 Accent 3" w:uiPriority="65"/>
+    <w:lsdException w:name="Medium List 2 Accent 3" w:uiPriority="66"/>
+    <w:lsdException w:name="Medium Grid 1 Accent 3" w:uiPriority="67"/>
+    <w:lsdException w:name="Medium Grid 2 Accent 3" w:uiPriority="68"/>
+    <w:lsdException w:name="Medium Grid 3 Accent 3" w:uiPriority="69"/>
+    <w:lsdException w:name="Dark List Accent 3" w:uiPriority="70"/>
+    <w:lsdException w:name="Colorful Shading Accent 3" w:uiPriority="71"/>
+    <w:lsdException w:name="Colorful List Accent 3" w:uiPriority="72"/>
+    <w:lsdException w:name="Colorful Grid Accent 3" w:uiPriority="73"/>
+    <w:lsdException w:name="Light Shading Accent 4" w:uiPriority="60"/>
+    <w:lsdException w:name="Light List Accent 4" w:uiPriority="61"/>
+    <w:lsdException w:name="Light Grid Accent 4" w:uiPriority="62"/>
+    <w:lsdException w:name="Medium Shading 1 Accent 4" w:uiPriority="63"/>
+    <w:lsdException w:name="Medium Shading 2 Accent 4" w:uiPriority="64"/>
+    <w:lsdException w:name="Medium List 1 Accent 4" w:uiPriority="65"/>
+    <w:lsdException w:name="Medium List 2 Accent 4" w:uiPriority="66"/>
+    <w:lsdException w:name="Medium Grid 1 Accent 4" w:uiPriority="67"/>
+    <w:lsdException w:name="Medium Grid 2 Accent 4" w:uiPriority="68"/>
+    <w:lsdException w:name="Medium Grid 3 Accent 4" w:uiPriority="69"/>
+    <w:lsdException w:name="Dark List Accent 4" w:uiPriority="70"/>
+    <w:lsdException w:name="Colorful Shading Accent 4" w:uiPriority="71"/>
+    <w:lsdException w:name="Colorful List Accent 4" w:uiPriority="72"/>
+    <w:lsdException w:name="Colorful Grid Accent 4" w:uiPriority="73"/>
+    <w:lsdException w:name="Light Shading Accent 5" w:uiPriority="60"/>
+    <w:lsdException w:name="Light List Accent 5" w:uiPriority="61"/>
+    <w:lsdException w:name="Light Grid Accent 5" w:uiPriority="62"/>
+    <w:lsdException w:name="Medium Shading 1 Accent 5" w:uiPriority="63"/>
+    <w:lsdException w:name="Medium Shading 2 Accent 5" w:uiPriority="64"/>
+    <w:lsdException w:name="Medium List 1 Accent 5" w:uiPriority="65"/>
+    <w:lsdException w:name="Medium List 2 Accent 5" w:uiPriority="66"/>
+    <w:lsdException w:name="Medium Grid 1 Accent 5" w:uiPriority="67"/>
+    <w:lsdException w:name="Medium Grid 2 Accent 5" w:uiPriority="68"/>
+    <w:lsdException w:name="Medium Grid 3 Accent 5" w:uiPriority="69"/>
+    <w:lsdException w:name="Dark List Accent 5" w:uiPriority="70"/>
+    <w:lsdException w:name="Colorful Shading Accent 5" w:uiPriority="71"/>
+    <w:lsdException w:name="Colorful List Accent 5" w:uiPriority="72"/>
+    <w:lsdException w:name="Colorful Grid Accent 5" w:uiPriority="73"/>
+    <w:lsdException w:name="Light Shading Accent 6" w:uiPriority="60"/>
+    <w:lsdException w:name="Light List Accent 6" w:uiPriority="61"/>
+    <w:lsdException w:name="Light Grid Accent 6" w:uiPriority="62"/>
+    <w:lsdException w:name="Medium Shading 1 Accent 6" w:uiPriority="63"/>
+    <w:lsdException w:name="Medium Shading 2 Accent 6" w:uiPriority="64"/>
+    <w:lsdException w:name="Medium List 1 Accent 6" w:uiPriority="65"/>
+    <w:lsdException w:name="Medium List 2 Accent 6" w:uiPriority="66"/>
+    <w:lsdException w:name="Medium Grid 1 Accent 6" w:uiPriority="67"/>
+    <w:lsdException w:name="Medium Grid 2 Accent 6" w:uiPriority="68"/>
+    <w:lsdException w:name="Medium Grid 3 Accent 6" w:uiPriority="69"/>
+    <w:lsdException w:name="Dark List Accent 6" w:uiPriority="70"/>
+    <w:lsdException w:name="Colorful Shading Accent 6" w:uiPriority="71"/>
+    <w:lsdException w:name="Colorful List Accent 6" w:uiPriority="72"/>
+    <w:lsdException w:name="Colorful Grid Accent 6" w:uiPriority="73"/>
+    <w:lsdException w:name="Subtle Emphasis" w:uiPriority="19" w:qFormat="1"/>
+    <w:lsdException w:name="Intense Emphasis" w:uiPriority="21" w:qFormat="1"/>
+    <w:lsdException w:name="Subtle Reference" w:uiPriority="31" w:qFormat="1"/>
+    <w:lsdException w:name="Intense Reference" w:uiPriority="32" w:qFormat="1"/>
+    <w:lsdException w:name="Book Title" w:uiPriority="33" w:qFormat="1"/>
+    <w:lsdException w:name="Bibliography" w:semiHidden="1" w:uiPriority="37" w:unhideWhenUsed="1"/>
+    <w:lsdException w:name="TOC Heading" w:semiHidden="1" w:uiPriority="39" w:unhideWhenUsed="1" w:qFormat="1"/>
+    <w:lsdException w:name="Plain Table 1" w:uiPriority="41"/>
+    <w:lsdException w:name="Plain Table 2" w:uiPriority="42"/>
+    <w:lsdException w:name="Plain Table 3" w:uiPriority="43"/>
+    <w:lsdException w:name="Plain Table 4" w:uiPriority="44"/>
+    <w:lsdException w:name="Plain Table 5" w:uiPriority="45"/>
+    <w:lsdException w:name="Grid Table Light" w:uiPriority="40"/>
+    <w:lsdException w:name="Grid Table 1 Light" w:uiPriority="46"/>
+    <w:lsdException w:name="Grid Table 2" w:uiPriority="47"/>
+    <w:lsdException w:name="Grid Table 3" w:uiPriority="48"/>
+    <w:lsdException w:name="Grid Table 4" w:uiPriority="49"/>
+    <w:lsdException w:name="Grid Table 5 Dark" w:uiPriority="50"/>
+    <w:lsdException w:name="Grid Table 6 Colorful" w:uiPriority="51"/>
+    <w:lsdException w:name="Grid Table 7 Colorful" w:uiPriority="52"/>
+    <w:lsdException w:name="Grid Table 1 Light Accent 1" w:uiPriority="46"/>
+    <w:lsdException w:name="Grid Table 2 Accent 1" w:uiPriority="47"/>
+    <w:lsdException w:name="Grid Table 3 Accent 1" w:uiPriority="48"/>
+    <w:lsdException w:name="Grid Table 4 Accent 1" w:uiPriority="49"/>
+    <w:lsdException w:name="Grid Table 5 Dark Accent 1" w:uiPriority="50"/>
+    <w:lsdException w:name="Grid Table 6 Colorful Accent 1" w:uiPriority="51"/>
+    <w:lsdException w:name="Grid Table 7 Colorful Accent 1" w:uiPriority="52"/>
+    <w:lsdException w:name="Grid Table 1 Light Accent 2" w:uiPriority="46"/>
+    <w:lsdException w:name="Grid Table 2 Accent 2" w:uiPriority="47"/>
+    <w:lsdException w:name="Grid Table 3 Accent 2" w:uiPriority="48"/>
+    <w:lsdException w:name="Grid Table 4 Accent 2" w:uiPriority="49"/>
+    <w:lsdException w:name="Grid Table 5 Dark Accent 2" w:uiPriority="50"/>
+    <w:lsdException w:name="Grid Table 6 Colorful Accent 2" w:uiPriority="51"/>
+    <w:lsdException w:name="Grid Table 7 Colorful Accent 2" w:uiPriority="52"/>
+    <w:lsdException w:name="Grid Table 1 Light Accent 3" w:uiPriority="46"/>
+    <w:lsdException w:name="Grid Table 2 Accent 3" w:uiPriority="47"/>
+    <w:lsdException w:name="Grid Table 3 Accent 3" w:uiPriority="48"/>
+    <w:lsdException w:name="Grid Table 4 Accent 3" w:uiPriority="49"/>
+    <w:lsdException w:name="Grid Table 5 Dark Accent 3" w:uiPriority="50"/>
+    <w:lsdException w:name="Grid Table 6 Colorful Accent 3" w:uiPriority="51"/>
+    <w:lsdException w:name="Grid Table 7 Colorful Accent 3" w:uiPriority="52"/>
+    <w:lsdException w:name="Grid Table 1 Light Accent 4" w:uiPriority="46"/>
+    <w:lsdException w:name="Grid Table 2 Accent 4" w:uiPriority="47"/>
+    <w:lsdException w:name="Grid Table 3 Accent 4" w:uiPriority="48"/>
+    <w:lsdException w:name="Grid Table 4 Accent 4" w:uiPriority="49"/>
+    <w:lsdException w:name="Grid Table 5 Dark Accent 4" w:uiPriority="50"/>
+    <w:lsdException w:name="Grid Table 6 Colorful Accent 4" w:uiPriority="51"/>
+    <w:lsdException w:name="Grid Table 7 Colorful Accent 4" w:uiPriority="52"/>
+    <w:lsdException w:name="Grid Table 1 Light Accent 5" w:uiPriority="46"/>
+    <w:lsdException w:name="Grid Table 2 Accent 5" w:uiPriority="47"/>
+    <w:lsdException w:name="Grid Table 3 Accent 5" w:uiPriority="48"/>
+    <w:lsdException w:name="Grid Table 4 Accent 5" w:uiPriority="49"/>
+    <w:lsdException w:name="Grid Table 5 Dark Accent 5" w:uiPriority="50"/>
+    <w:lsdException w:name="Grid Table 6 Colorful Accent 5" w:uiPriority="51"/>
+    <w:lsdException w:name="Grid Table 7 Colorful Accent 5" w:uiPriority="52"/>
+    <w:lsdException w:name="Grid Table 1 Light Accent 6" w:uiPriority="46"/>
+    <w:lsdException w:name="Grid Table 2 Accent 6" w:uiPriority="47"/>
+    <w:lsdException w:name="Grid Table 3 Accent 6" w:uiPriority="48"/>
+    <w:lsdException w:name="Grid Table 4 Accent 6" w:uiPriority="49"/>
+    <w:lsdException w:name="Grid Table 5 Dark Accent 6" w:uiPriority="50"/>
+    <w:lsdException w:name="Grid Table 6 Colorful Accent 6" w:uiPriority="51"/>
+    <w:lsdException w:name="Grid Table 7 Colorful Accent 6" w:uiPriority="52"/>
+    <w:lsdException w:name="List Table 1 Light" w:uiPriority="46"/>
+    <w:lsdException w:name="List Table 2" w:uiPriority="47"/>
+    <w:lsdException w:name="List Table 3" w:uiPriority="48"/>
+    <w:lsdException w:name="List Table 4" w:uiPriority="49"/>
+    <w:lsdException w:name="List Table 5 Dark" w:uiPriority="50"/>
+    <w:lsdException w:name="List Table 6 Colorful" w:uiPriority="51"/>
+    <w:lsdException w:name="List Table 7 Colorful" w:uiPriority="52"/>
+    <w:lsdException w:name="List Table 1 Light Accent 1" w:uiPriority="46"/>
+    <w:lsdException w:name="List Table 2 Accent 1" w:uiPriority="47"/>
+    <w:lsdException w:name="List Table 3 Accent 1" w:uiPriority="48"/>
+    <w:lsdException w:name="List Table 4 Accent 1" w:uiPriority="49"/>
+    <w:lsdException w:name="List Table 5 Dark Accent 1" w:uiPriority="50"/>
+    <w:lsdException w:name="List Table 6 Colorful Accent 1" w:uiPriority="51"/>
+    <w:lsdException w:name="List Table 7 Colorful Accent 1" w:uiPriority="52"/>
+    <w:lsdException w:name="List Table 1 Light Accent 2" w:uiPriority="46"/>
+    <w:lsdException w:name="List Table 2 Accent 2" w:uiPriority="47"/>
+    <w:lsdException w:name="List Table 3 Accent 2" w:uiPriority="48"/>
+    <w:lsdException w:name="List Table 4 Accent 2" w:uiPriority="49"/>
+    <w:lsdException w:name="List Table 5 Dark Accent 2" w:uiPriority="50"/>
+    <w:lsdException w:name="List Table 6 Colorful Accent 2" w:uiPriority="51"/>
+    <w:lsdException w:name="List Table 7 Colorful Accent 2" w:uiPriority="52"/>
+    <w:lsdException w:name="List Table 1 Light Accent 3" w:uiPriority="46"/>
+    <w:lsdException w:name="List Table 2 Accent 3" w:uiPriority="47"/>
+    <w:lsdException w:name="List Table 3 Accent 3" w:uiPriority="48"/>
+    <w:lsdException w:name="List Table 4 Accent 3" w:uiPriority="49"/>
+    <w:lsdException w:name="List Table 5 Dark Accent 3" w:uiPriority="50"/>
+    <w:lsdException w:name="List Table 6 Colorful Accent 3" w:uiPriority="51"/>
+    <w:lsdException w:name="List Table 7 Colorful Accent 3" w:uiPriority="52"/>
+    <w:lsdException w:name="List Table 1 Light Accent 4" w:uiPriority="46"/>
+    <w:lsdException w:name="List Table 2 Accent 4" w:uiPriority="47"/>
+    <w:lsdException w:name="List Table 3 Accent 4" w:uiPriority="48"/>
+    <w:lsdException w:name="List Table 4 Accent 4" w:uiPriority="49"/>
+    <w:lsdException w:name="List Table 5 Dark Accent 4" w:uiPriority="50"/>
+    <w:lsdException w:name="List Table 6 Colorful Accent 4" w:uiPriority="51"/>
+    <w:lsdException w:name="List Table 7 Colorful Accent 4" w:uiPriority="52"/>
+    <w:lsdException w:name="List Table 1 Light Accent 5" w:uiPriority="46"/>
+    <w:lsdException w:name="List Table 2 Accent 5" w:uiPriority="47"/>
+    <w:lsdException w:name="List Table 3 Accent 5" w:uiPriority="48"/>
+    <w:lsdException w:name="List Table 4 Accent 5" w:uiPriority="49"/>
+    <w:lsdException w:name="List Table 5 Dark Accent 5" w:uiPriority="50"/>
+    <w:lsdException w:name="List Table 6 Colorful Accent 5" w:uiPriority="51"/>
+    <w:lsdException w:name="List Table 7 Colorful Accent 5" w:uiPriority="52"/>
+    <w:lsdException w:name="List Table 1 Light Accent 6" w:uiPriority="46"/>
+    <w:lsdException w:name="List Table 2 Accent 6" w:uiPriority="47"/>
+    <w:lsdException w:name="List Table 3 Accent 6" w:uiPriority="48"/>
+    <w:lsdException w:name="List Table 4 Accent 6" w:uiPriority="49"/>
+    <w:lsdException w:name="List Table 5 Dark Accent 6" w:uiPriority="50"/>
+    <w:lsdException w:name="List Table 6 Colorful Accent 6" w:uiPriority="51"/>
+    <w:lsdException w:name="List Table 7 Colorful Accent 6" w:uiPriority="52"/>
   </w:latentStyles>
   <w:style w:type="paragraph" w:default="1" w:styleId="Normal">
     <w:name w:val="Normal"/>
@@ -4948,7 +5370,6 @@
     <w:uiPriority w:val="99"/>
     <w:semiHidden/>
     <w:unhideWhenUsed/>
-    <w:qFormat/>
     <w:tblPr>
       <w:tblInd w:w="0" w:type="dxa"/>
       <w:tblCellMar>
@@ -5419,766 +5840,6 @@
 </w:styles>
 </file>
 
-<file path=word/stylesWithEffects.xml><?xml version="1.0" encoding="utf-8"?>
-<w:styles xmlns:wpc="http://schemas.microsoft.com/office/word/2010/wordprocessingCanvas" xmlns:mc="http://schemas.openxmlformats.org/markup-compatibility/2006" xmlns:o="urn:schemas-microsoft-com:office:office" xmlns:r="http://schemas.openxmlformats.org/officeDocument/2006/relationships" xmlns:m="http://schemas.openxmlformats.org/officeDocument/2006/math" xmlns:v="urn:schemas-microsoft-com:vml" xmlns:wp14="http://schemas.microsoft.com/office/word/2010/wordprocessingDrawing" xmlns:wp="http://schemas.openxmlformats.org/drawingml/2006/wordprocessingDrawing" xmlns:w10="urn:schemas-microsoft-com:office:word" xmlns:w="http://schemas.openxmlformats.org/wordprocessingml/2006/main" xmlns:w14="http://schemas.microsoft.com/office/word/2010/wordml" xmlns:wpg="http://schemas.microsoft.com/office/word/2010/wordprocessingGroup" xmlns:wpi="http://schemas.microsoft.com/office/word/2010/wordprocessingInk" xmlns:wne="http://schemas.microsoft.com/office/word/2006/wordml" xmlns:wps="http://schemas.microsoft.com/office/word/2010/wordprocessingShape" mc:Ignorable="w14 wp14">
-  <w:docDefaults>
-    <w:rPrDefault>
-      <w:rPr>
-        <w:rFonts w:ascii="Times New Roman" w:eastAsia="Times New Roman" w:hAnsi="Times New Roman" w:cs="Times New Roman"/>
-        <w:lang w:val="en-US" w:eastAsia="en-US" w:bidi="ar-SA"/>
-      </w:rPr>
-    </w:rPrDefault>
-    <w:pPrDefault/>
-  </w:docDefaults>
-  <w:latentStyles w:defLockedState="0" w:defUIPriority="99" w:defSemiHidden="1" w:defUnhideWhenUsed="1" w:defQFormat="0" w:count="267">
-    <w:lsdException w:name="Normal" w:semiHidden="0" w:uiPriority="0" w:unhideWhenUsed="0" w:qFormat="1"/>
-    <w:lsdException w:name="heading 1" w:semiHidden="0" w:uiPriority="9" w:unhideWhenUsed="0" w:qFormat="1"/>
-    <w:lsdException w:name="heading 2" w:semiHidden="0" w:uiPriority="9" w:unhideWhenUsed="0" w:qFormat="1"/>
-    <w:lsdException w:name="heading 3" w:semiHidden="0" w:uiPriority="9" w:unhideWhenUsed="0" w:qFormat="1"/>
-    <w:lsdException w:name="heading 4" w:semiHidden="0" w:uiPriority="9" w:unhideWhenUsed="0" w:qFormat="1"/>
-    <w:lsdException w:name="heading 5" w:semiHidden="0" w:uiPriority="9" w:unhideWhenUsed="0" w:qFormat="1"/>
-    <w:lsdException w:name="heading 6" w:semiHidden="0" w:uiPriority="9" w:unhideWhenUsed="0" w:qFormat="1"/>
-    <w:lsdException w:name="heading 7" w:semiHidden="0" w:uiPriority="9" w:unhideWhenUsed="0" w:qFormat="1"/>
-    <w:lsdException w:name="heading 8" w:semiHidden="0" w:uiPriority="9" w:unhideWhenUsed="0" w:qFormat="1"/>
-    <w:lsdException w:name="heading 9" w:semiHidden="0" w:uiPriority="9" w:unhideWhenUsed="0" w:qFormat="1"/>
-    <w:lsdException w:name="toc 1" w:uiPriority="39"/>
-    <w:lsdException w:name="toc 2" w:uiPriority="39"/>
-    <w:lsdException w:name="toc 3" w:uiPriority="39"/>
-    <w:lsdException w:name="toc 4" w:uiPriority="39"/>
-    <w:lsdException w:name="toc 5" w:uiPriority="39"/>
-    <w:lsdException w:name="toc 6" w:uiPriority="39"/>
-    <w:lsdException w:name="toc 7" w:uiPriority="39"/>
-    <w:lsdException w:name="toc 8" w:uiPriority="39"/>
-    <w:lsdException w:name="toc 9" w:uiPriority="39"/>
-    <w:lsdException w:name="caption" w:uiPriority="35" w:qFormat="1"/>
-    <w:lsdException w:name="Title" w:semiHidden="0" w:uiPriority="10" w:unhideWhenUsed="0" w:qFormat="1"/>
-    <w:lsdException w:name="Default Paragraph Font" w:uiPriority="1"/>
-    <w:lsdException w:name="Subtitle" w:semiHidden="0" w:uiPriority="11" w:unhideWhenUsed="0" w:qFormat="1"/>
-    <w:lsdException w:name="Strong" w:semiHidden="0" w:uiPriority="22" w:unhideWhenUsed="0" w:qFormat="1"/>
-    <w:lsdException w:name="Emphasis" w:semiHidden="0" w:uiPriority="20" w:unhideWhenUsed="0" w:qFormat="1"/>
-    <w:lsdException w:name="Table Grid" w:semiHidden="0" w:uiPriority="59" w:unhideWhenUsed="0"/>
-    <w:lsdException w:name="Placeholder Text" w:unhideWhenUsed="0"/>
-    <w:lsdException w:name="No Spacing" w:semiHidden="0" w:uiPriority="1" w:unhideWhenUsed="0" w:qFormat="1"/>
-    <w:lsdException w:name="Light Shading" w:semiHidden="0" w:uiPriority="60" w:unhideWhenUsed="0"/>
-    <w:lsdException w:name="Light List" w:semiHidden="0" w:uiPriority="61" w:unhideWhenUsed="0"/>
-    <w:lsdException w:name="Light Grid" w:semiHidden="0" w:uiPriority="62" w:unhideWhenUsed="0"/>
-    <w:lsdException w:name="Medium Shading 1" w:semiHidden="0" w:uiPriority="63" w:unhideWhenUsed="0"/>
-    <w:lsdException w:name="Medium Shading 2" w:semiHidden="0" w:uiPriority="64" w:unhideWhenUsed="0"/>
-    <w:lsdException w:name="Medium List 1" w:semiHidden="0" w:uiPriority="65" w:unhideWhenUsed="0"/>
-    <w:lsdException w:name="Medium List 2" w:semiHidden="0" w:uiPriority="66" w:unhideWhenUsed="0"/>
-    <w:lsdException w:name="Medium Grid 1" w:semiHidden="0" w:uiPriority="67" w:unhideWhenUsed="0"/>
-    <w:lsdException w:name="Medium Grid 2" w:semiHidden="0" w:uiPriority="68" w:unhideWhenUsed="0"/>
-    <w:lsdException w:name="Medium Grid 3" w:semiHidden="0" w:uiPriority="69" w:unhideWhenUsed="0"/>
-    <w:lsdException w:name="Dark List" w:semiHidden="0" w:uiPriority="70" w:unhideWhenUsed="0"/>
-    <w:lsdException w:name="Colorful Shading" w:semiHidden="0" w:uiPriority="71" w:unhideWhenUsed="0"/>
-    <w:lsdException w:name="Colorful List" w:semiHidden="0" w:uiPriority="72" w:unhideWhenUsed="0"/>
-    <w:lsdException w:name="Colorful Grid" w:semiHidden="0" w:uiPriority="73" w:unhideWhenUsed="0"/>
-    <w:lsdException w:name="Light Shading Accent 1" w:semiHidden="0" w:uiPriority="60" w:unhideWhenUsed="0"/>
-    <w:lsdException w:name="Light List Accent 1" w:semiHidden="0" w:uiPriority="61" w:unhideWhenUsed="0"/>
-    <w:lsdException w:name="Light Grid Accent 1" w:semiHidden="0" w:uiPriority="62" w:unhideWhenUsed="0"/>
-    <w:lsdException w:name="Medium Shading 1 Accent 1" w:semiHidden="0" w:uiPriority="63" w:unhideWhenUsed="0"/>
-    <w:lsdException w:name="Medium Shading 2 Accent 1" w:semiHidden="0" w:uiPriority="64" w:unhideWhenUsed="0"/>
-    <w:lsdException w:name="Medium List 1 Accent 1" w:semiHidden="0" w:uiPriority="65" w:unhideWhenUsed="0"/>
-    <w:lsdException w:name="Revision" w:unhideWhenUsed="0"/>
-    <w:lsdException w:name="List Paragraph" w:semiHidden="0" w:uiPriority="34" w:unhideWhenUsed="0" w:qFormat="1"/>
-    <w:lsdException w:name="Quote" w:semiHidden="0" w:uiPriority="29" w:unhideWhenUsed="0" w:qFormat="1"/>
-    <w:lsdException w:name="Intense Quote" w:semiHidden="0" w:uiPriority="30" w:unhideWhenUsed="0" w:qFormat="1"/>
-    <w:lsdException w:name="Medium List 2 Accent 1" w:semiHidden="0" w:uiPriority="66" w:unhideWhenUsed="0"/>
-    <w:lsdException w:name="Medium Grid 1 Accent 1" w:semiHidden="0" w:uiPriority="67" w:unhideWhenUsed="0"/>
-    <w:lsdException w:name="Medium Grid 2 Accent 1" w:semiHidden="0" w:uiPriority="68" w:unhideWhenUsed="0"/>
-    <w:lsdException w:name="Medium Grid 3 Accent 1" w:semiHidden="0" w:uiPriority="69" w:unhideWhenUsed="0"/>
-    <w:lsdException w:name="Dark List Accent 1" w:semiHidden="0" w:uiPriority="70" w:unhideWhenUsed="0"/>
-    <w:lsdException w:name="Colorful Shading Accent 1" w:semiHidden="0" w:uiPriority="71" w:unhideWhenUsed="0"/>
-    <w:lsdException w:name="Colorful List Accent 1" w:semiHidden="0" w:uiPriority="72" w:unhideWhenUsed="0"/>
-    <w:lsdException w:name="Colorful Grid Accent 1" w:semiHidden="0" w:uiPriority="73" w:unhideWhenUsed="0"/>
-    <w:lsdException w:name="Light Shading Accent 2" w:semiHidden="0" w:uiPriority="60" w:unhideWhenUsed="0"/>
-    <w:lsdException w:name="Light List Accent 2" w:semiHidden="0" w:uiPriority="61" w:unhideWhenUsed="0"/>
-    <w:lsdException w:name="Light Grid Accent 2" w:semiHidden="0" w:uiPriority="62" w:unhideWhenUsed="0"/>
-    <w:lsdException w:name="Medium Shading 1 Accent 2" w:semiHidden="0" w:uiPriority="63" w:unhideWhenUsed="0"/>
-    <w:lsdException w:name="Medium Shading 2 Accent 2" w:semiHidden="0" w:uiPriority="64" w:unhideWhenUsed="0"/>
-    <w:lsdException w:name="Medium List 1 Accent 2" w:semiHidden="0" w:uiPriority="65" w:unhideWhenUsed="0"/>
-    <w:lsdException w:name="Medium List 2 Accent 2" w:semiHidden="0" w:uiPriority="66" w:unhideWhenUsed="0"/>
-    <w:lsdException w:name="Medium Grid 1 Accent 2" w:semiHidden="0" w:uiPriority="67" w:unhideWhenUsed="0"/>
-    <w:lsdException w:name="Medium Grid 2 Accent 2" w:semiHidden="0" w:uiPriority="68" w:unhideWhenUsed="0"/>
-    <w:lsdException w:name="Medium Grid 3 Accent 2" w:semiHidden="0" w:uiPriority="69" w:unhideWhenUsed="0"/>
-    <w:lsdException w:name="Dark List Accent 2" w:semiHidden="0" w:uiPriority="70" w:unhideWhenUsed="0"/>
-    <w:lsdException w:name="Colorful Shading Accent 2" w:semiHidden="0" w:uiPriority="71" w:unhideWhenUsed="0"/>
-    <w:lsdException w:name="Colorful List Accent 2" w:semiHidden="0" w:uiPriority="72" w:unhideWhenUsed="0"/>
-    <w:lsdException w:name="Colorful Grid Accent 2" w:semiHidden="0" w:uiPriority="73" w:unhideWhenUsed="0"/>
-    <w:lsdException w:name="Light Shading Accent 3" w:semiHidden="0" w:uiPriority="60" w:unhideWhenUsed="0"/>
-    <w:lsdException w:name="Light List Accent 3" w:semiHidden="0" w:uiPriority="61" w:unhideWhenUsed="0"/>
-    <w:lsdException w:name="Light Grid Accent 3" w:semiHidden="0" w:uiPriority="62" w:unhideWhenUsed="0"/>
-    <w:lsdException w:name="Medium Shading 1 Accent 3" w:semiHidden="0" w:uiPriority="63" w:unhideWhenUsed="0"/>
-    <w:lsdException w:name="Medium Shading 2 Accent 3" w:semiHidden="0" w:uiPriority="64" w:unhideWhenUsed="0"/>
-    <w:lsdException w:name="Medium List 1 Accent 3" w:semiHidden="0" w:uiPriority="65" w:unhideWhenUsed="0"/>
-    <w:lsdException w:name="Medium List 2 Accent 3" w:semiHidden="0" w:uiPriority="66" w:unhideWhenUsed="0"/>
-    <w:lsdException w:name="Medium Grid 1 Accent 3" w:semiHidden="0" w:uiPriority="67" w:unhideWhenUsed="0"/>
-    <w:lsdException w:name="Medium Grid 2 Accent 3" w:semiHidden="0" w:uiPriority="68" w:unhideWhenUsed="0"/>
-    <w:lsdException w:name="Medium Grid 3 Accent 3" w:semiHidden="0" w:uiPriority="69" w:unhideWhenUsed="0"/>
-    <w:lsdException w:name="Dark List Accent 3" w:semiHidden="0" w:uiPriority="70" w:unhideWhenUsed="0"/>
-    <w:lsdException w:name="Colorful Shading Accent 3" w:semiHidden="0" w:uiPriority="71" w:unhideWhenUsed="0"/>
-    <w:lsdException w:name="Colorful List Accent 3" w:semiHidden="0" w:uiPriority="72" w:unhideWhenUsed="0"/>
-    <w:lsdException w:name="Colorful Grid Accent 3" w:semiHidden="0" w:uiPriority="73" w:unhideWhenUsed="0"/>
-    <w:lsdException w:name="Light Shading Accent 4" w:semiHidden="0" w:uiPriority="60" w:unhideWhenUsed="0"/>
-    <w:lsdException w:name="Light List Accent 4" w:semiHidden="0" w:uiPriority="61" w:unhideWhenUsed="0"/>
-    <w:lsdException w:name="Light Grid Accent 4" w:semiHidden="0" w:uiPriority="62" w:unhideWhenUsed="0"/>
-    <w:lsdException w:name="Medium Shading 1 Accent 4" w:semiHidden="0" w:uiPriority="63" w:unhideWhenUsed="0"/>
-    <w:lsdException w:name="Medium Shading 2 Accent 4" w:semiHidden="0" w:uiPriority="64" w:unhideWhenUsed="0"/>
-    <w:lsdException w:name="Medium List 1 Accent 4" w:semiHidden="0" w:uiPriority="65" w:unhideWhenUsed="0"/>
-    <w:lsdException w:name="Medium List 2 Accent 4" w:semiHidden="0" w:uiPriority="66" w:unhideWhenUsed="0"/>
-    <w:lsdException w:name="Medium Grid 1 Accent 4" w:semiHidden="0" w:uiPriority="67" w:unhideWhenUsed="0"/>
-    <w:lsdException w:name="Medium Grid 2 Accent 4" w:semiHidden="0" w:uiPriority="68" w:unhideWhenUsed="0"/>
-    <w:lsdException w:name="Medium Grid 3 Accent 4" w:semiHidden="0" w:uiPriority="69" w:unhideWhenUsed="0"/>
-    <w:lsdException w:name="Dark List Accent 4" w:semiHidden="0" w:uiPriority="70" w:unhideWhenUsed="0"/>
-    <w:lsdException w:name="Colorful Shading Accent 4" w:semiHidden="0" w:uiPriority="71" w:unhideWhenUsed="0"/>
-    <w:lsdException w:name="Colorful List Accent 4" w:semiHidden="0" w:uiPriority="72" w:unhideWhenUsed="0"/>
-    <w:lsdException w:name="Colorful Grid Accent 4" w:semiHidden="0" w:uiPriority="73" w:unhideWhenUsed="0"/>
-    <w:lsdException w:name="Light Shading Accent 5" w:semiHidden="0" w:uiPriority="60" w:unhideWhenUsed="0"/>
-    <w:lsdException w:name="Light List Accent 5" w:semiHidden="0" w:uiPriority="61" w:unhideWhenUsed="0"/>
-    <w:lsdException w:name="Light Grid Accent 5" w:semiHidden="0" w:uiPriority="62" w:unhideWhenUsed="0"/>
-    <w:lsdException w:name="Medium Shading 1 Accent 5" w:semiHidden="0" w:uiPriority="63" w:unhideWhenUsed="0"/>
-    <w:lsdException w:name="Medium Shading 2 Accent 5" w:semiHidden="0" w:uiPriority="64" w:unhideWhenUsed="0"/>
-    <w:lsdException w:name="Medium List 1 Accent 5" w:semiHidden="0" w:uiPriority="65" w:unhideWhenUsed="0"/>
-    <w:lsdException w:name="Medium List 2 Accent 5" w:semiHidden="0" w:uiPriority="66" w:unhideWhenUsed="0"/>
-    <w:lsdException w:name="Medium Grid 1 Accent 5" w:semiHidden="0" w:uiPriority="67" w:unhideWhenUsed="0"/>
-    <w:lsdException w:name="Medium Grid 2 Accent 5" w:semiHidden="0" w:uiPriority="68" w:unhideWhenUsed="0"/>
-    <w:lsdException w:name="Medium Grid 3 Accent 5" w:semiHidden="0" w:uiPriority="69" w:unhideWhenUsed="0"/>
-    <w:lsdException w:name="Dark List Accent 5" w:semiHidden="0" w:uiPriority="70" w:unhideWhenUsed="0"/>
-    <w:lsdException w:name="Colorful Shading Accent 5" w:semiHidden="0" w:uiPriority="71" w:unhideWhenUsed="0"/>
-    <w:lsdException w:name="Colorful List Accent 5" w:semiHidden="0" w:uiPriority="72" w:unhideWhenUsed="0"/>
-    <w:lsdException w:name="Colorful Grid Accent 5" w:semiHidden="0" w:uiPriority="73" w:unhideWhenUsed="0"/>
-    <w:lsdException w:name="Light Shading Accent 6" w:semiHidden="0" w:uiPriority="60" w:unhideWhenUsed="0"/>
-    <w:lsdException w:name="Light List Accent 6" w:semiHidden="0" w:uiPriority="61" w:unhideWhenUsed="0"/>
-    <w:lsdException w:name="Light Grid Accent 6" w:semiHidden="0" w:uiPriority="62" w:unhideWhenUsed="0"/>
-    <w:lsdException w:name="Medium Shading 1 Accent 6" w:semiHidden="0" w:uiPriority="63" w:unhideWhenUsed="0"/>
-    <w:lsdException w:name="Medium Shading 2 Accent 6" w:semiHidden="0" w:uiPriority="64" w:unhideWhenUsed="0"/>
-    <w:lsdException w:name="Medium List 1 Accent 6" w:semiHidden="0" w:uiPriority="65" w:unhideWhenUsed="0"/>
-    <w:lsdException w:name="Medium List 2 Accent 6" w:semiHidden="0" w:uiPriority="66" w:unhideWhenUsed="0"/>
-    <w:lsdException w:name="Medium Grid 1 Accent 6" w:semiHidden="0" w:uiPriority="67" w:unhideWhenUsed="0"/>
-    <w:lsdException w:name="Medium Grid 2 Accent 6" w:semiHidden="0" w:uiPriority="68" w:unhideWhenUsed="0"/>
-    <w:lsdException w:name="Medium Grid 3 Accent 6" w:semiHidden="0" w:uiPriority="69" w:unhideWhenUsed="0"/>
-    <w:lsdException w:name="Dark List Accent 6" w:semiHidden="0" w:uiPriority="70" w:unhideWhenUsed="0"/>
-    <w:lsdException w:name="Colorful Shading Accent 6" w:semiHidden="0" w:uiPriority="71" w:unhideWhenUsed="0"/>
-    <w:lsdException w:name="Colorful List Accent 6" w:semiHidden="0" w:uiPriority="72" w:unhideWhenUsed="0"/>
-    <w:lsdException w:name="Colorful Grid Accent 6" w:semiHidden="0" w:uiPriority="73" w:unhideWhenUsed="0"/>
-    <w:lsdException w:name="Subtle Emphasis" w:semiHidden="0" w:uiPriority="19" w:unhideWhenUsed="0" w:qFormat="1"/>
-    <w:lsdException w:name="Intense Emphasis" w:semiHidden="0" w:uiPriority="21" w:unhideWhenUsed="0" w:qFormat="1"/>
-    <w:lsdException w:name="Subtle Reference" w:semiHidden="0" w:uiPriority="31" w:unhideWhenUsed="0" w:qFormat="1"/>
-    <w:lsdException w:name="Intense Reference" w:semiHidden="0" w:uiPriority="32" w:unhideWhenUsed="0" w:qFormat="1"/>
-    <w:lsdException w:name="Book Title" w:semiHidden="0" w:uiPriority="33" w:unhideWhenUsed="0" w:qFormat="1"/>
-    <w:lsdException w:name="Bibliography" w:uiPriority="37"/>
-    <w:lsdException w:name="TOC Heading" w:uiPriority="39" w:qFormat="1"/>
-  </w:latentStyles>
-  <w:style w:type="paragraph" w:default="1" w:styleId="Normal">
-    <w:name w:val="Normal"/>
-    <w:qFormat/>
-    <w:pPr>
-      <w:widowControl w:val="0"/>
-      <w:spacing w:line="240" w:lineRule="atLeast"/>
-    </w:pPr>
-  </w:style>
-  <w:style w:type="paragraph" w:styleId="Ttulo1">
-    <w:name w:val="heading 1"/>
-    <w:basedOn w:val="Normal"/>
-    <w:next w:val="Normal"/>
-    <w:qFormat/>
-    <w:pPr>
-      <w:keepNext/>
-      <w:numPr>
-        <w:numId w:val="1"/>
-      </w:numPr>
-      <w:spacing w:before="120" w:after="60"/>
-      <w:ind w:left="720" w:hanging="720"/>
-      <w:outlineLvl w:val="0"/>
-    </w:pPr>
-    <w:rPr>
-      <w:rFonts w:ascii="Arial" w:hAnsi="Arial"/>
-      <w:b/>
-      <w:sz w:val="24"/>
-    </w:rPr>
-  </w:style>
-  <w:style w:type="paragraph" w:styleId="Ttulo2">
-    <w:name w:val="heading 2"/>
-    <w:basedOn w:val="Ttulo1"/>
-    <w:next w:val="Normal"/>
-    <w:qFormat/>
-    <w:pPr>
-      <w:numPr>
-        <w:ilvl w:val="1"/>
-      </w:numPr>
-      <w:outlineLvl w:val="1"/>
-    </w:pPr>
-    <w:rPr>
-      <w:sz w:val="20"/>
-    </w:rPr>
-  </w:style>
-  <w:style w:type="paragraph" w:styleId="Ttulo3">
-    <w:name w:val="heading 3"/>
-    <w:basedOn w:val="Ttulo1"/>
-    <w:next w:val="Normal"/>
-    <w:qFormat/>
-    <w:pPr>
-      <w:numPr>
-        <w:ilvl w:val="2"/>
-      </w:numPr>
-      <w:outlineLvl w:val="2"/>
-    </w:pPr>
-    <w:rPr>
-      <w:b w:val="0"/>
-      <w:i/>
-      <w:sz w:val="20"/>
-    </w:rPr>
-  </w:style>
-  <w:style w:type="paragraph" w:styleId="Ttulo4">
-    <w:name w:val="heading 4"/>
-    <w:basedOn w:val="Ttulo1"/>
-    <w:next w:val="Normal"/>
-    <w:qFormat/>
-    <w:pPr>
-      <w:numPr>
-        <w:ilvl w:val="3"/>
-      </w:numPr>
-      <w:outlineLvl w:val="3"/>
-    </w:pPr>
-    <w:rPr>
-      <w:b w:val="0"/>
-      <w:sz w:val="20"/>
-    </w:rPr>
-  </w:style>
-  <w:style w:type="paragraph" w:styleId="Ttulo5">
-    <w:name w:val="heading 5"/>
-    <w:basedOn w:val="Normal"/>
-    <w:next w:val="Normal"/>
-    <w:qFormat/>
-    <w:pPr>
-      <w:numPr>
-        <w:ilvl w:val="4"/>
-        <w:numId w:val="1"/>
-      </w:numPr>
-      <w:spacing w:before="240" w:after="60"/>
-      <w:ind w:left="2880"/>
-      <w:outlineLvl w:val="4"/>
-    </w:pPr>
-    <w:rPr>
-      <w:sz w:val="22"/>
-    </w:rPr>
-  </w:style>
-  <w:style w:type="paragraph" w:styleId="Ttulo6">
-    <w:name w:val="heading 6"/>
-    <w:basedOn w:val="Normal"/>
-    <w:next w:val="Normal"/>
-    <w:qFormat/>
-    <w:pPr>
-      <w:numPr>
-        <w:ilvl w:val="5"/>
-        <w:numId w:val="1"/>
-      </w:numPr>
-      <w:spacing w:before="240" w:after="60"/>
-      <w:ind w:left="2880"/>
-      <w:outlineLvl w:val="5"/>
-    </w:pPr>
-    <w:rPr>
-      <w:i/>
-      <w:sz w:val="22"/>
-    </w:rPr>
-  </w:style>
-  <w:style w:type="paragraph" w:styleId="Ttulo7">
-    <w:name w:val="heading 7"/>
-    <w:basedOn w:val="Normal"/>
-    <w:next w:val="Normal"/>
-    <w:qFormat/>
-    <w:pPr>
-      <w:numPr>
-        <w:ilvl w:val="6"/>
-        <w:numId w:val="1"/>
-      </w:numPr>
-      <w:spacing w:before="240" w:after="60"/>
-      <w:ind w:left="2880"/>
-      <w:outlineLvl w:val="6"/>
-    </w:pPr>
-  </w:style>
-  <w:style w:type="paragraph" w:styleId="Ttulo8">
-    <w:name w:val="heading 8"/>
-    <w:basedOn w:val="Normal"/>
-    <w:next w:val="Normal"/>
-    <w:qFormat/>
-    <w:pPr>
-      <w:numPr>
-        <w:ilvl w:val="7"/>
-        <w:numId w:val="1"/>
-      </w:numPr>
-      <w:spacing w:before="240" w:after="60"/>
-      <w:ind w:left="2880"/>
-      <w:outlineLvl w:val="7"/>
-    </w:pPr>
-    <w:rPr>
-      <w:i/>
-    </w:rPr>
-  </w:style>
-  <w:style w:type="paragraph" w:styleId="Ttulo9">
-    <w:name w:val="heading 9"/>
-    <w:basedOn w:val="Normal"/>
-    <w:next w:val="Normal"/>
-    <w:qFormat/>
-    <w:pPr>
-      <w:numPr>
-        <w:ilvl w:val="8"/>
-        <w:numId w:val="1"/>
-      </w:numPr>
-      <w:spacing w:before="240" w:after="60"/>
-      <w:ind w:left="2880"/>
-      <w:outlineLvl w:val="8"/>
-    </w:pPr>
-    <w:rPr>
-      <w:b/>
-      <w:i/>
-      <w:sz w:val="18"/>
-    </w:rPr>
-  </w:style>
-  <w:style w:type="character" w:default="1" w:styleId="Fontepargpadro">
-    <w:name w:val="Default Paragraph Font"/>
-    <w:uiPriority w:val="1"/>
-    <w:semiHidden/>
-    <w:unhideWhenUsed/>
-  </w:style>
-  <w:style w:type="table" w:default="1" w:styleId="Tabelanormal">
-    <w:name w:val="Normal Table"/>
-    <w:uiPriority w:val="99"/>
-    <w:semiHidden/>
-    <w:unhideWhenUsed/>
-    <w:tblPr>
-      <w:tblInd w:w="0" w:type="dxa"/>
-      <w:tblCellMar>
-        <w:top w:w="0" w:type="dxa"/>
-        <w:left w:w="108" w:type="dxa"/>
-        <w:bottom w:w="0" w:type="dxa"/>
-        <w:right w:w="108" w:type="dxa"/>
-      </w:tblCellMar>
-    </w:tblPr>
-  </w:style>
-  <w:style w:type="numbering" w:default="1" w:styleId="Semlista">
-    <w:name w:val="No List"/>
-    <w:uiPriority w:val="99"/>
-    <w:semiHidden/>
-    <w:unhideWhenUsed/>
-  </w:style>
-  <w:style w:type="paragraph" w:customStyle="1" w:styleId="Paragraph2">
-    <w:name w:val="Paragraph2"/>
-    <w:basedOn w:val="Normal"/>
-    <w:pPr>
-      <w:spacing w:before="80"/>
-      <w:ind w:left="720"/>
-      <w:jc w:val="both"/>
-    </w:pPr>
-    <w:rPr>
-      <w:color w:val="000000"/>
-      <w:lang w:val="en-AU"/>
-    </w:rPr>
-  </w:style>
-  <w:style w:type="paragraph" w:styleId="Ttulo">
-    <w:name w:val="Title"/>
-    <w:basedOn w:val="Normal"/>
-    <w:next w:val="Normal"/>
-    <w:qFormat/>
-    <w:pPr>
-      <w:spacing w:line="240" w:lineRule="auto"/>
-      <w:jc w:val="center"/>
-    </w:pPr>
-    <w:rPr>
-      <w:rFonts w:ascii="Arial" w:hAnsi="Arial"/>
-      <w:b/>
-      <w:sz w:val="36"/>
-    </w:rPr>
-  </w:style>
-  <w:style w:type="paragraph" w:styleId="Subttulo">
-    <w:name w:val="Subtitle"/>
-    <w:basedOn w:val="Normal"/>
-    <w:qFormat/>
-    <w:pPr>
-      <w:spacing w:after="60"/>
-      <w:jc w:val="center"/>
-    </w:pPr>
-    <w:rPr>
-      <w:rFonts w:ascii="Arial" w:hAnsi="Arial"/>
-      <w:i/>
-      <w:sz w:val="36"/>
-      <w:lang w:val="en-AU"/>
-    </w:rPr>
-  </w:style>
-  <w:style w:type="paragraph" w:styleId="Recuonormal">
-    <w:name w:val="Normal Indent"/>
-    <w:basedOn w:val="Normal"/>
-    <w:semiHidden/>
-    <w:pPr>
-      <w:ind w:left="900" w:hanging="900"/>
-    </w:pPr>
-  </w:style>
-  <w:style w:type="paragraph" w:styleId="Sumrio1">
-    <w:name w:val="toc 1"/>
-    <w:basedOn w:val="Normal"/>
-    <w:next w:val="Normal"/>
-    <w:semiHidden/>
-    <w:pPr>
-      <w:tabs>
-        <w:tab w:val="right" w:pos="9360"/>
-      </w:tabs>
-      <w:spacing w:before="240" w:after="60"/>
-      <w:ind w:right="720"/>
-    </w:pPr>
-  </w:style>
-  <w:style w:type="paragraph" w:styleId="Sumrio2">
-    <w:name w:val="toc 2"/>
-    <w:basedOn w:val="Normal"/>
-    <w:next w:val="Normal"/>
-    <w:semiHidden/>
-    <w:pPr>
-      <w:tabs>
-        <w:tab w:val="right" w:pos="9360"/>
-      </w:tabs>
-      <w:ind w:left="432" w:right="720"/>
-    </w:pPr>
-  </w:style>
-  <w:style w:type="paragraph" w:styleId="Sumrio3">
-    <w:name w:val="toc 3"/>
-    <w:basedOn w:val="Normal"/>
-    <w:next w:val="Normal"/>
-    <w:semiHidden/>
-    <w:pPr>
-      <w:tabs>
-        <w:tab w:val="left" w:pos="1440"/>
-        <w:tab w:val="right" w:pos="9360"/>
-      </w:tabs>
-      <w:ind w:left="864"/>
-    </w:pPr>
-  </w:style>
-  <w:style w:type="paragraph" w:styleId="Cabealho">
-    <w:name w:val="header"/>
-    <w:basedOn w:val="Normal"/>
-    <w:semiHidden/>
-    <w:pPr>
-      <w:tabs>
-        <w:tab w:val="center" w:pos="4320"/>
-        <w:tab w:val="right" w:pos="8640"/>
-      </w:tabs>
-    </w:pPr>
-  </w:style>
-  <w:style w:type="paragraph" w:styleId="Rodap">
-    <w:name w:val="footer"/>
-    <w:basedOn w:val="Normal"/>
-    <w:semiHidden/>
-    <w:pPr>
-      <w:tabs>
-        <w:tab w:val="center" w:pos="4320"/>
-        <w:tab w:val="right" w:pos="8640"/>
-      </w:tabs>
-    </w:pPr>
-  </w:style>
-  <w:style w:type="character" w:styleId="Nmerodepgina">
-    <w:name w:val="page number"/>
-    <w:basedOn w:val="Fontepargpadro"/>
-    <w:semiHidden/>
-  </w:style>
-  <w:style w:type="paragraph" w:customStyle="1" w:styleId="Bullet2">
-    <w:name w:val="Bullet2"/>
-    <w:basedOn w:val="Normal"/>
-    <w:pPr>
-      <w:ind w:left="1440" w:hanging="360"/>
-    </w:pPr>
-    <w:rPr>
-      <w:color w:val="000080"/>
-    </w:rPr>
-  </w:style>
-  <w:style w:type="paragraph" w:customStyle="1" w:styleId="Paragraph1">
-    <w:name w:val="Paragraph1"/>
-    <w:basedOn w:val="Normal"/>
-    <w:pPr>
-      <w:spacing w:before="80" w:line="240" w:lineRule="auto"/>
-      <w:jc w:val="both"/>
-    </w:pPr>
-  </w:style>
-  <w:style w:type="paragraph" w:customStyle="1" w:styleId="Tabletext">
-    <w:name w:val="Tabletext"/>
-    <w:basedOn w:val="Normal"/>
-    <w:pPr>
-      <w:keepLines/>
-      <w:spacing w:after="120"/>
-    </w:pPr>
-  </w:style>
-  <w:style w:type="paragraph" w:styleId="Corpodetexto">
-    <w:name w:val="Body Text"/>
-    <w:basedOn w:val="Normal"/>
-    <w:semiHidden/>
-    <w:pPr>
-      <w:keepLines/>
-      <w:spacing w:after="120"/>
-      <w:ind w:left="720"/>
-    </w:pPr>
-  </w:style>
-  <w:style w:type="paragraph" w:customStyle="1" w:styleId="Paragraph3">
-    <w:name w:val="Paragraph3"/>
-    <w:basedOn w:val="Normal"/>
-    <w:pPr>
-      <w:spacing w:before="80" w:line="240" w:lineRule="auto"/>
-      <w:ind w:left="1530"/>
-      <w:jc w:val="both"/>
-    </w:pPr>
-  </w:style>
-  <w:style w:type="paragraph" w:customStyle="1" w:styleId="Bullet1">
-    <w:name w:val="Bullet1"/>
-    <w:basedOn w:val="Normal"/>
-    <w:pPr>
-      <w:ind w:left="720" w:hanging="432"/>
-    </w:pPr>
-  </w:style>
-  <w:style w:type="character" w:styleId="Refdenotaderodap">
-    <w:name w:val="footnote reference"/>
-    <w:basedOn w:val="Fontepargpadro"/>
-    <w:semiHidden/>
-    <w:rPr>
-      <w:sz w:val="20"/>
-      <w:vertAlign w:val="superscript"/>
-    </w:rPr>
-  </w:style>
-  <w:style w:type="paragraph" w:styleId="Textodenotaderodap">
-    <w:name w:val="footnote text"/>
-    <w:basedOn w:val="Normal"/>
-    <w:semiHidden/>
-    <w:pPr>
-      <w:keepNext/>
-      <w:keepLines/>
-      <w:pBdr>
-        <w:bottom w:val="single" w:sz="6" w:space="0" w:color="000000"/>
-      </w:pBdr>
-      <w:spacing w:before="40" w:after="40"/>
-      <w:ind w:left="360" w:hanging="360"/>
-    </w:pPr>
-    <w:rPr>
-      <w:rFonts w:ascii="Helvetica" w:hAnsi="Helvetica"/>
-      <w:sz w:val="16"/>
-    </w:rPr>
-  </w:style>
-  <w:style w:type="paragraph" w:styleId="MapadoDocumento">
-    <w:name w:val="Document Map"/>
-    <w:basedOn w:val="Normal"/>
-    <w:semiHidden/>
-    <w:pPr>
-      <w:shd w:val="clear" w:color="auto" w:fill="000080"/>
-    </w:pPr>
-    <w:rPr>
-      <w:rFonts w:ascii="Tahoma" w:hAnsi="Tahoma"/>
-    </w:rPr>
-  </w:style>
-  <w:style w:type="paragraph" w:customStyle="1" w:styleId="Paragraph4">
-    <w:name w:val="Paragraph4"/>
-    <w:basedOn w:val="Normal"/>
-    <w:pPr>
-      <w:spacing w:before="80" w:line="240" w:lineRule="auto"/>
-      <w:ind w:left="2250"/>
-      <w:jc w:val="both"/>
-    </w:pPr>
-  </w:style>
-  <w:style w:type="paragraph" w:styleId="Sumrio4">
-    <w:name w:val="toc 4"/>
-    <w:basedOn w:val="Normal"/>
-    <w:next w:val="Normal"/>
-    <w:semiHidden/>
-    <w:pPr>
-      <w:ind w:left="600"/>
-    </w:pPr>
-  </w:style>
-  <w:style w:type="paragraph" w:styleId="Sumrio5">
-    <w:name w:val="toc 5"/>
-    <w:basedOn w:val="Normal"/>
-    <w:next w:val="Normal"/>
-    <w:semiHidden/>
-    <w:pPr>
-      <w:ind w:left="800"/>
-    </w:pPr>
-  </w:style>
-  <w:style w:type="paragraph" w:styleId="Sumrio6">
-    <w:name w:val="toc 6"/>
-    <w:basedOn w:val="Normal"/>
-    <w:next w:val="Normal"/>
-    <w:semiHidden/>
-    <w:pPr>
-      <w:ind w:left="1000"/>
-    </w:pPr>
-  </w:style>
-  <w:style w:type="paragraph" w:styleId="Sumrio7">
-    <w:name w:val="toc 7"/>
-    <w:basedOn w:val="Normal"/>
-    <w:next w:val="Normal"/>
-    <w:semiHidden/>
-    <w:pPr>
-      <w:ind w:left="1200"/>
-    </w:pPr>
-  </w:style>
-  <w:style w:type="paragraph" w:styleId="Sumrio8">
-    <w:name w:val="toc 8"/>
-    <w:basedOn w:val="Normal"/>
-    <w:next w:val="Normal"/>
-    <w:semiHidden/>
-    <w:pPr>
-      <w:ind w:left="1400"/>
-    </w:pPr>
-  </w:style>
-  <w:style w:type="paragraph" w:styleId="Sumrio9">
-    <w:name w:val="toc 9"/>
-    <w:basedOn w:val="Normal"/>
-    <w:next w:val="Normal"/>
-    <w:semiHidden/>
-    <w:pPr>
-      <w:ind w:left="1600"/>
-    </w:pPr>
-  </w:style>
-  <w:style w:type="paragraph" w:customStyle="1" w:styleId="MainTitle">
-    <w:name w:val="Main Title"/>
-    <w:basedOn w:val="Normal"/>
-    <w:pPr>
-      <w:spacing w:before="480" w:after="60" w:line="240" w:lineRule="auto"/>
-      <w:jc w:val="center"/>
-    </w:pPr>
-    <w:rPr>
-      <w:rFonts w:ascii="Arial" w:hAnsi="Arial"/>
-      <w:b/>
-      <w:kern w:val="28"/>
-      <w:sz w:val="32"/>
-    </w:rPr>
-  </w:style>
-  <w:style w:type="paragraph" w:styleId="Corpodetexto2">
-    <w:name w:val="Body Text 2"/>
-    <w:basedOn w:val="Normal"/>
-    <w:semiHidden/>
-    <w:rPr>
-      <w:i/>
-      <w:color w:val="0000FF"/>
-    </w:rPr>
-  </w:style>
-  <w:style w:type="paragraph" w:styleId="Recuodecorpodetexto">
-    <w:name w:val="Body Text Indent"/>
-    <w:basedOn w:val="Normal"/>
-    <w:semiHidden/>
-    <w:pPr>
-      <w:ind w:left="720"/>
-    </w:pPr>
-    <w:rPr>
-      <w:i/>
-      <w:color w:val="0000FF"/>
-      <w:u w:val="single"/>
-    </w:rPr>
-  </w:style>
-  <w:style w:type="paragraph" w:customStyle="1" w:styleId="Body">
-    <w:name w:val="Body"/>
-    <w:basedOn w:val="Normal"/>
-    <w:pPr>
-      <w:widowControl/>
-      <w:spacing w:before="120" w:line="240" w:lineRule="auto"/>
-      <w:jc w:val="both"/>
-    </w:pPr>
-    <w:rPr>
-      <w:rFonts w:ascii="Book Antiqua" w:hAnsi="Book Antiqua"/>
-    </w:rPr>
-  </w:style>
-  <w:style w:type="paragraph" w:customStyle="1" w:styleId="Bullet">
-    <w:name w:val="Bullet"/>
-    <w:basedOn w:val="Normal"/>
-    <w:pPr>
-      <w:widowControl/>
-      <w:tabs>
-        <w:tab w:val="num" w:pos="360"/>
-        <w:tab w:val="left" w:pos="720"/>
-      </w:tabs>
-      <w:spacing w:before="120" w:line="240" w:lineRule="auto"/>
-      <w:ind w:left="720" w:right="360"/>
-      <w:jc w:val="both"/>
-    </w:pPr>
-    <w:rPr>
-      <w:rFonts w:ascii="Book Antiqua" w:hAnsi="Book Antiqua"/>
-    </w:rPr>
-  </w:style>
-  <w:style w:type="paragraph" w:customStyle="1" w:styleId="InfoBlue">
-    <w:name w:val="InfoBlue"/>
-    <w:basedOn w:val="Normal"/>
-    <w:next w:val="Corpodetexto"/>
-    <w:autoRedefine/>
-    <w:pPr>
-      <w:widowControl/>
-      <w:tabs>
-        <w:tab w:val="left" w:pos="540"/>
-        <w:tab w:val="left" w:pos="1260"/>
-      </w:tabs>
-      <w:spacing w:after="120"/>
-    </w:pPr>
-    <w:rPr>
-      <w:rFonts w:ascii="Times" w:hAnsi="Times"/>
-      <w:i/>
-      <w:color w:val="0000FF"/>
-    </w:rPr>
-  </w:style>
-  <w:style w:type="character" w:styleId="Hyperlink">
-    <w:name w:val="Hyperlink"/>
-    <w:basedOn w:val="Fontepargpadro"/>
-    <w:semiHidden/>
-    <w:rPr>
-      <w:color w:val="0000FF"/>
-      <w:u w:val="single"/>
-    </w:rPr>
-  </w:style>
-  <w:style w:type="paragraph" w:customStyle="1" w:styleId="infoblue0">
-    <w:name w:val="infoblue"/>
-    <w:basedOn w:val="Normal"/>
-    <w:pPr>
-      <w:widowControl/>
-      <w:spacing w:before="100" w:beforeAutospacing="1" w:after="100" w:afterAutospacing="1" w:line="240" w:lineRule="auto"/>
-    </w:pPr>
-    <w:rPr>
-      <w:sz w:val="24"/>
-      <w:szCs w:val="24"/>
-    </w:rPr>
-  </w:style>
-  <w:style w:type="paragraph" w:styleId="Corpodetexto3">
-    <w:name w:val="Body Text 3"/>
-    <w:basedOn w:val="Normal"/>
-    <w:semiHidden/>
-    <w:rPr>
-      <w:i/>
-      <w:iCs/>
-      <w:color w:val="0000FF"/>
-      <w:sz w:val="18"/>
-    </w:rPr>
-  </w:style>
-  <w:style w:type="paragraph" w:styleId="Textodebalo">
-    <w:name w:val="Balloon Text"/>
-    <w:basedOn w:val="Normal"/>
-    <w:link w:val="TextodebaloChar"/>
-    <w:uiPriority w:val="99"/>
-    <w:semiHidden/>
-    <w:unhideWhenUsed/>
-    <w:pPr>
-      <w:spacing w:line="240" w:lineRule="auto"/>
-    </w:pPr>
-    <w:rPr>
-      <w:rFonts w:ascii="Tahoma" w:hAnsi="Tahoma" w:cs="Tahoma"/>
-      <w:sz w:val="16"/>
-      <w:szCs w:val="16"/>
-    </w:rPr>
-  </w:style>
-  <w:style w:type="character" w:customStyle="1" w:styleId="TextodebaloChar">
-    <w:name w:val="Texto de balão Char"/>
-    <w:basedOn w:val="Fontepargpadro"/>
-    <w:link w:val="Textodebalo"/>
-    <w:uiPriority w:val="99"/>
-    <w:semiHidden/>
-    <w:rPr>
-      <w:rFonts w:ascii="Tahoma" w:hAnsi="Tahoma" w:cs="Tahoma"/>
-      <w:sz w:val="16"/>
-      <w:szCs w:val="16"/>
-      <w:lang w:val="en-US" w:eastAsia="en-US"/>
-    </w:rPr>
-  </w:style>
-</w:styles>
-</file>
-
 <file path=word/theme/theme1.xml><?xml version="1.0" encoding="utf-8"?>
 <a:theme xmlns:a="http://schemas.openxmlformats.org/drawingml/2006/main" name="Office Theme">
   <a:themeElements>

</xml_diff>